<commit_message>
Update documentation/projman/Week 1 - 3/02 BUSINESS CASE - DEVELOPMENTALITY.docx
</commit_message>
<xml_diff>
--- a/documentation/projman/Week 1 - 3/02 BUSINESS CASE - DEVELOPMENTALITY.docx
+++ b/documentation/projman/Week 1 - 3/02 BUSINESS CASE - DEVELOPMENTALITY.docx
@@ -1,6 +1,6 @@
 
 <file path=word/document.xml><?xml version="1.0" encoding="utf-8"?>
-<w:document xmlns:wpc="http://schemas.microsoft.com/office/word/2010/wordprocessingCanvas" xmlns:cx="http://schemas.microsoft.com/office/drawing/2014/chartex" xmlns:cx1="http://schemas.microsoft.com/office/drawing/2015/9/8/chartex" xmlns:cx2="http://schemas.microsoft.com/office/drawing/2015/10/21/chartex" xmlns:cx3="http://schemas.microsoft.com/office/drawing/2016/5/9/chartex" xmlns:cx4="http://schemas.microsoft.com/office/drawing/2016/5/10/chartex" xmlns:cx5="http://schemas.microsoft.com/office/drawing/2016/5/11/chartex" xmlns:cx6="http://schemas.microsoft.com/office/drawing/2016/5/12/chartex" xmlns:cx7="http://schemas.microsoft.com/office/drawing/2016/5/13/chartex" xmlns:cx8="http://schemas.microsoft.com/office/drawing/2016/5/14/chartex" xmlns:mc="http://schemas.openxmlformats.org/markup-compatibility/2006" xmlns:aink="http://schemas.microsoft.com/office/drawing/2016/ink" xmlns:am3d="http://schemas.microsoft.com/office/drawing/2017/model3d" xmlns:o="urn:schemas-microsoft-com:office:office" xmlns:oel="http://schemas.microsoft.com/office/2019/extlst" xmlns:r="http://schemas.openxmlformats.org/officeDocument/2006/relationships" xmlns:m="http://schemas.openxmlformats.org/officeDocument/2006/math" xmlns:v="urn:schemas-microsoft-com:vml" xmlns:wp14="http://schemas.microsoft.com/office/word/2010/wordprocessingDrawing" xmlns:wp="http://schemas.openxmlformats.org/drawingml/2006/wordprocessingDrawing" xmlns:w10="urn:schemas-microsoft-com:office:word" xmlns:w="http://schemas.openxmlformats.org/wordprocessingml/2006/main" xmlns:w14="http://schemas.microsoft.com/office/word/2010/wordml" xmlns:w15="http://schemas.microsoft.com/office/word/2012/wordml" xmlns:w16cex="http://schemas.microsoft.com/office/word/2018/wordml/cex" xmlns:w16cid="http://schemas.microsoft.com/office/word/2016/wordml/cid" xmlns:w16="http://schemas.microsoft.com/office/word/2018/wordml" xmlns:w16sdtdh="http://schemas.microsoft.com/office/word/2020/wordml/sdtdatahash" xmlns:w16se="http://schemas.microsoft.com/office/word/2015/wordml/symex" xmlns:wpg="http://schemas.microsoft.com/office/word/2010/wordprocessingGroup" xmlns:wpi="http://schemas.microsoft.com/office/word/2010/wordprocessingInk" xmlns:wne="http://schemas.microsoft.com/office/word/2006/wordml" xmlns:wps="http://schemas.microsoft.com/office/word/2010/wordprocessingShape" mc:Ignorable="w14 w15 w16se w16cid w16 w16cex w16sdtdh wp14">
+<w:document xmlns:wpc="http://schemas.microsoft.com/office/word/2010/wordprocessingCanvas" xmlns:cx="http://schemas.microsoft.com/office/drawing/2014/chartex" xmlns:cx1="http://schemas.microsoft.com/office/drawing/2015/9/8/chartex" xmlns:cx2="http://schemas.microsoft.com/office/drawing/2015/10/21/chartex" xmlns:cx3="http://schemas.microsoft.com/office/drawing/2016/5/9/chartex" xmlns:cx4="http://schemas.microsoft.com/office/drawing/2016/5/10/chartex" xmlns:cx5="http://schemas.microsoft.com/office/drawing/2016/5/11/chartex" xmlns:cx6="http://schemas.microsoft.com/office/drawing/2016/5/12/chartex" xmlns:cx7="http://schemas.microsoft.com/office/drawing/2016/5/13/chartex" xmlns:cx8="http://schemas.microsoft.com/office/drawing/2016/5/14/chartex" xmlns:mc="http://schemas.openxmlformats.org/markup-compatibility/2006" xmlns:aink="http://schemas.microsoft.com/office/drawing/2016/ink" xmlns:am3d="http://schemas.microsoft.com/office/drawing/2017/model3d" xmlns:o="urn:schemas-microsoft-com:office:office" xmlns:oel="http://schemas.microsoft.com/office/2019/extlst" xmlns:r="http://schemas.openxmlformats.org/officeDocument/2006/relationships" xmlns:m="http://schemas.openxmlformats.org/officeDocument/2006/math" xmlns:v="urn:schemas-microsoft-com:vml" xmlns:wp14="http://schemas.microsoft.com/office/word/2010/wordprocessingDrawing" xmlns:wp="http://schemas.openxmlformats.org/drawingml/2006/wordprocessingDrawing" xmlns:w10="urn:schemas-microsoft-com:office:word" xmlns:w="http://schemas.openxmlformats.org/wordprocessingml/2006/main" xmlns:w14="http://schemas.microsoft.com/office/word/2010/wordml" xmlns:w15="http://schemas.microsoft.com/office/word/2012/wordml" xmlns:w16cex="http://schemas.microsoft.com/office/word/2018/wordml/cex" xmlns:w16cid="http://schemas.microsoft.com/office/word/2016/wordml/cid" xmlns:w16="http://schemas.microsoft.com/office/word/2018/wordml" xmlns:w16du="http://schemas.microsoft.com/office/word/2023/wordml/word16du" xmlns:w16sdtdh="http://schemas.microsoft.com/office/word/2020/wordml/sdtdatahash" xmlns:w16se="http://schemas.microsoft.com/office/word/2015/wordml/symex" xmlns:wpg="http://schemas.microsoft.com/office/word/2010/wordprocessingGroup" xmlns:wpi="http://schemas.microsoft.com/office/word/2010/wordprocessingInk" xmlns:wne="http://schemas.microsoft.com/office/word/2006/wordml" xmlns:wps="http://schemas.microsoft.com/office/word/2010/wordprocessingShape" mc:Ignorable="w14 w15 w16se w16cid w16 w16cex w16sdtdh wp14">
   <w:body>
     <w:p>
       <w:pPr>
@@ -2252,6 +2252,7 @@
           <w:sz w:val="28"/>
           <w:szCs w:val="28"/>
         </w:rPr>
+        <w:lastRenderedPageBreak/>
         <w:t>Executive Summary</w:t>
       </w:r>
       <w:bookmarkEnd w:id="0"/>
@@ -2340,6 +2341,12 @@
           <w:rFonts w:eastAsia="Calibri" w:cstheme="minorHAnsi"/>
         </w:rPr>
         <w:t>Aligned with the organization's strategic goals, the project supports the continuous improvement of residents' quality of life, adaptation, and innovation to meet evolving needs, and increased satisfaction and trust in local government through exceptional service and support.</w:t>
+      </w:r>
+      <w:r>
+        <w:rPr>
+          <w:rFonts w:eastAsia="Calibri" w:cstheme="minorHAnsi"/>
+        </w:rPr>
+        <w:t xml:space="preserve"> </w:t>
       </w:r>
     </w:p>
     <w:p>
@@ -2534,7 +2541,14 @@
         <w:rPr>
           <w:color w:val="000000" w:themeColor="text1"/>
         </w:rPr>
-        <w:t xml:space="preserve"> as well as submit concerns from the residents of Barangay South Signal Village to the Barangay South Signal Officials</w:t>
+        <w:t xml:space="preserve"> as well as submit concerns from the residents of </w:t>
+      </w:r>
+      <w:r>
+        <w:rPr>
+          <w:color w:val="000000" w:themeColor="text1"/>
+        </w:rPr>
+        <w:lastRenderedPageBreak/>
+        <w:t>Barangay South Signal Village to the Barangay South Signal Officials</w:t>
       </w:r>
       <w:r>
         <w:rPr>
@@ -2713,7 +2727,13 @@
         <w:jc w:val="both"/>
       </w:pPr>
       <w:r>
-        <w:t>After careful analysis of the needs and requirements of Barangay South Signal Village, we strongly recommend the development and implementation of a web app to enhance the communication and service delivery of the barangay to its constituents. The proposed web app will serve as a one-stop-shop platform that will allow the residents of Barangay South Signal Village to access information, request services, and interact with the barangay officials and employees through a user-friendly and secure interface. The web app will be accessible through desktop and mobile devices, making it convenient for all residents to use.</w:t>
+        <w:t xml:space="preserve">After careful analysis of the needs and requirements of Barangay South Signal Village, </w:t>
+      </w:r>
+      <w:r>
+        <w:t>the project team</w:t>
+      </w:r>
+      <w:r>
+        <w:t xml:space="preserve"> strongly recommend the development and implementation of a web app to enhance the communication and service delivery of the barangay to its constituents. The proposed web app will serve as a one-stop-shop platform that will allow the residents of Barangay South Signal Village to access information, request services, and interact with the barangay officials and employees through a user-friendly and secure interface. The web app will be accessible through desktop and mobile devices, making it convenient for all residents to use.</w:t>
       </w:r>
     </w:p>
     <w:p>
@@ -2728,13 +2748,20 @@
         <w:jc w:val="both"/>
       </w:pPr>
       <w:r>
-        <w:t xml:space="preserve">We believe that the web app is necessary and beneficial for Barangay South Signal Village for several reasons. For starters, the web app will facilitate efficient communication between the barangay officials and the residents, thereby improving transparency, </w:t>
+        <w:t>The project team</w:t>
+      </w:r>
+      <w:r>
+        <w:t xml:space="preserve"> believe that the web app is necessary and beneficial for Barangay South Signal Village for several reasons. For starters, the web app will facilitate efficient communication between the barangay officials and the residents, thereby improving transparency, </w:t>
       </w:r>
       <w:r>
         <w:t xml:space="preserve">and </w:t>
       </w:r>
       <w:r>
-        <w:t>accountability, and fostering a closer relationship between the barangay and its constituents. Second, the web app will streamline the delivery of services and reduce the need for physical visits to the barangay hall, increasing the efficiency of the barangay's operations and reducing waiting times for residents. Third, the web app will be a cost-effective solution compared to the traditional methods of communication and service delivery, resulting in cost savings for the barangay and improving the utilization of resources. Fourth, the web app will provide a centralized platform for data management, allowing the barangay officials to easily access and analyze data on the residents' requests, complaints, and feedback. Finally, the web app will give Barangay South Signal Village a competitive advantage in terms of service delivery and communication compared to other barangays that do not have a similar platform, thereby enhancing its reputation and attracting more residents and businesses to the area.</w:t>
+        <w:t xml:space="preserve">accountability, and fostering a closer relationship between the </w:t>
+      </w:r>
+      <w:r>
+        <w:lastRenderedPageBreak/>
+        <w:t>barangay and its constituents. Second, the web app will streamline the delivery of services and reduce the need for physical visits to the barangay hall, increasing the efficiency of the barangay's operations and reducing waiting times for residents. Third, the web app will be a cost-effective solution compared to the traditional methods of communication and service delivery, resulting in cost savings for the barangay and improving the utilization of resources. Fourth, the web app will provide a centralized platform for data management, allowing the barangay officials to easily access and analyze data on the residents' requests, complaints, and feedback. Finally, the web app will give Barangay South Signal Village a competitive advantage in terms of service delivery and communication compared to other barangays that do not have a similar platform, thereby enhancing its reputation and attracting more residents and businesses to the area.</w:t>
       </w:r>
     </w:p>
     <w:p>
@@ -3121,19 +3148,11 @@
                 <w:rFonts w:asciiTheme="minorHAnsi" w:hAnsiTheme="minorHAnsi" w:cstheme="minorHAnsi"/>
               </w:rPr>
             </w:pPr>
-            <w:proofErr w:type="spellStart"/>
             <w:r>
               <w:rPr>
                 <w:rFonts w:asciiTheme="minorHAnsi" w:hAnsiTheme="minorHAnsi" w:cstheme="minorHAnsi"/>
               </w:rPr>
-              <w:t>Mikedale</w:t>
-            </w:r>
-            <w:proofErr w:type="spellEnd"/>
-            <w:r>
-              <w:rPr>
-                <w:rFonts w:asciiTheme="minorHAnsi" w:hAnsiTheme="minorHAnsi" w:cstheme="minorHAnsi"/>
-              </w:rPr>
-              <w:t xml:space="preserve"> B. Dellera</w:t>
+              <w:t>Mikedale B. Dellera</w:t>
             </w:r>
           </w:p>
         </w:tc>
@@ -3181,7 +3200,14 @@
               <w:rPr>
                 <w:rFonts w:cstheme="minorHAnsi"/>
               </w:rPr>
-              <w:t>He is responsible for defining and prioritizing the project requirements and ensuring that the final product meets the needs of the barangay.</w:t>
+              <w:t xml:space="preserve">He is responsible for defining and prioritizing the project requirements and ensuring </w:t>
+            </w:r>
+            <w:r>
+              <w:rPr>
+                <w:rFonts w:cstheme="minorHAnsi"/>
+              </w:rPr>
+              <w:lastRenderedPageBreak/>
+              <w:t>that the final product meets the needs of the barangay.</w:t>
             </w:r>
           </w:p>
           <w:p>
@@ -3216,16 +3242,9 @@
               <w:rPr>
                 <w:rFonts w:asciiTheme="minorHAnsi" w:hAnsiTheme="minorHAnsi" w:cstheme="minorHAnsi"/>
               </w:rPr>
-              <w:t xml:space="preserve">Wilkins V. </w:t>
-            </w:r>
-            <w:proofErr w:type="spellStart"/>
-            <w:r>
-              <w:rPr>
-                <w:rFonts w:asciiTheme="minorHAnsi" w:hAnsiTheme="minorHAnsi" w:cstheme="minorHAnsi"/>
-              </w:rPr>
-              <w:t>Caducio</w:t>
-            </w:r>
-            <w:proofErr w:type="spellEnd"/>
+              <w:lastRenderedPageBreak/>
+              <w:t>Wilkins V. Caducio</w:t>
+            </w:r>
           </w:p>
         </w:tc>
       </w:tr>
@@ -3307,28 +3326,12 @@
                 <w:rFonts w:asciiTheme="minorHAnsi" w:hAnsiTheme="minorHAnsi" w:cstheme="minorHAnsi"/>
               </w:rPr>
             </w:pPr>
-            <w:proofErr w:type="spellStart"/>
             <w:r>
               <w:rPr>
                 <w:rFonts w:asciiTheme="minorHAnsi" w:hAnsiTheme="minorHAnsi" w:cstheme="minorHAnsi"/>
               </w:rPr>
-              <w:t>Jakerson</w:t>
-            </w:r>
-            <w:proofErr w:type="spellEnd"/>
-            <w:r>
-              <w:rPr>
-                <w:rFonts w:asciiTheme="minorHAnsi" w:hAnsiTheme="minorHAnsi" w:cstheme="minorHAnsi"/>
-              </w:rPr>
-              <w:t xml:space="preserve"> B. </w:t>
-            </w:r>
-            <w:proofErr w:type="spellStart"/>
-            <w:r>
-              <w:rPr>
-                <w:rFonts w:asciiTheme="minorHAnsi" w:hAnsiTheme="minorHAnsi" w:cstheme="minorHAnsi"/>
-              </w:rPr>
-              <w:t>Bermudo</w:t>
-            </w:r>
-            <w:proofErr w:type="spellEnd"/>
+              <w:t>Jakerson B. Bermudo</w:t>
+            </w:r>
           </w:p>
         </w:tc>
       </w:tr>
@@ -3481,33 +3484,11 @@
                 <w:rFonts w:asciiTheme="minorHAnsi" w:hAnsiTheme="minorHAnsi" w:cstheme="minorHAnsi"/>
               </w:rPr>
             </w:pPr>
-            <w:proofErr w:type="spellStart"/>
             <w:r>
               <w:rPr>
                 <w:rFonts w:asciiTheme="minorHAnsi" w:hAnsiTheme="minorHAnsi" w:cstheme="minorHAnsi"/>
               </w:rPr>
-              <w:t>Rark</w:t>
-            </w:r>
-            <w:proofErr w:type="spellEnd"/>
-            <w:r>
-              <w:rPr>
-                <w:rFonts w:asciiTheme="minorHAnsi" w:hAnsiTheme="minorHAnsi" w:cstheme="minorHAnsi"/>
-              </w:rPr>
-              <w:t xml:space="preserve"> </w:t>
-            </w:r>
-            <w:proofErr w:type="spellStart"/>
-            <w:r>
-              <w:rPr>
-                <w:rFonts w:asciiTheme="minorHAnsi" w:hAnsiTheme="minorHAnsi" w:cstheme="minorHAnsi"/>
-              </w:rPr>
-              <w:t>Mowen</w:t>
-            </w:r>
-            <w:proofErr w:type="spellEnd"/>
-            <w:r>
-              <w:rPr>
-                <w:rFonts w:asciiTheme="minorHAnsi" w:hAnsiTheme="minorHAnsi" w:cstheme="minorHAnsi"/>
-              </w:rPr>
-              <w:t xml:space="preserve"> L. Alcantara</w:t>
+              <w:t>Rark Mowen L. Alcantara</w:t>
             </w:r>
           </w:p>
         </w:tc>
@@ -3623,6 +3604,12 @@
               </w:rPr>
               <w:t>Stakeholder</w:t>
             </w:r>
+            <w:r>
+              <w:rPr>
+                <w:rFonts w:asciiTheme="minorHAnsi" w:hAnsiTheme="minorHAnsi" w:cstheme="minorHAnsi"/>
+              </w:rPr>
+              <w:t xml:space="preserve"> / Project Sponsor</w:t>
+            </w:r>
           </w:p>
         </w:tc>
         <w:tc>
@@ -3661,13 +3648,8 @@
               <w:cnfStyle w:val="000000100000" w:firstRow="0" w:lastRow="0" w:firstColumn="0" w:lastColumn="0" w:oddVBand="0" w:evenVBand="0" w:oddHBand="1" w:evenHBand="0" w:firstRowFirstColumn="0" w:firstRowLastColumn="0" w:lastRowFirstColumn="0" w:lastRowLastColumn="0"/>
             </w:pPr>
             <w:r>
-              <w:t xml:space="preserve">Hon. Michelle </w:t>
-            </w:r>
-            <w:proofErr w:type="spellStart"/>
-            <w:r>
-              <w:t>Odevilas</w:t>
-            </w:r>
-            <w:proofErr w:type="spellEnd"/>
+              <w:t>Hon. Michelle Odevilas</w:t>
+            </w:r>
           </w:p>
           <w:p>
             <w:pPr>
@@ -3707,7 +3689,8 @@
               <w:rPr>
                 <w:rFonts w:asciiTheme="minorHAnsi" w:hAnsiTheme="minorHAnsi" w:cstheme="minorHAnsi"/>
               </w:rPr>
-              <w:t>Class Adviser</w:t>
+              <w:lastRenderedPageBreak/>
+              <w:t>Project Adviser</w:t>
             </w:r>
           </w:p>
         </w:tc>
@@ -3724,13 +3707,13 @@
               <w:t xml:space="preserve">He is </w:t>
             </w:r>
             <w:r>
-              <w:t xml:space="preserve">responsible for providing guidance and support to the Project Manager and team. </w:t>
-            </w:r>
-            <w:r>
-              <w:t xml:space="preserve">He should </w:t>
-            </w:r>
-            <w:r>
-              <w:t>ensure that the project aligns with any relevant academic requirements and provide advice on best practices for managing project scope.</w:t>
+              <w:t>responsible for providing guidance and support to the Project Manager and team.</w:t>
+            </w:r>
+            <w:r>
+              <w:t xml:space="preserve"> He</w:t>
+            </w:r>
+            <w:r>
+              <w:t xml:space="preserve"> should ensure that the project aligns with the overall goals and objectives of the organization and provide advice on best practices for managing project scope.</w:t>
             </w:r>
           </w:p>
           <w:p>
@@ -3759,98 +3742,8 @@
               <w:rPr>
                 <w:rFonts w:asciiTheme="minorHAnsi" w:hAnsiTheme="minorHAnsi" w:cstheme="minorHAnsi"/>
               </w:rPr>
-              <w:t>Jose Eugenio L. Quesada</w:t>
-            </w:r>
-          </w:p>
-        </w:tc>
-      </w:tr>
-      <w:tr>
-        <w:trPr>
-          <w:cnfStyle w:val="000000100000" w:firstRow="0" w:lastRow="0" w:firstColumn="0" w:lastColumn="0" w:oddVBand="0" w:evenVBand="0" w:oddHBand="1" w:evenHBand="0" w:firstRowFirstColumn="0" w:firstRowLastColumn="0" w:lastRowFirstColumn="0" w:lastRowLastColumn="0"/>
-          <w:trHeight w:val="2160"/>
-          <w:jc w:val="center"/>
-        </w:trPr>
-        <w:tc>
-          <w:tcPr>
-            <w:cnfStyle w:val="001000000000" w:firstRow="0" w:lastRow="0" w:firstColumn="1" w:lastColumn="0" w:oddVBand="0" w:evenVBand="0" w:oddHBand="0" w:evenHBand="0" w:firstRowFirstColumn="0" w:firstRowLastColumn="0" w:lastRowFirstColumn="0" w:lastRowLastColumn="0"/>
-            <w:tcW w:w="2376" w:type="dxa"/>
-          </w:tcPr>
-          <w:p>
-            <w:pPr>
-              <w:pStyle w:val="paragraph"/>
-              <w:spacing w:before="0" w:beforeAutospacing="0" w:after="0" w:afterAutospacing="0"/>
-              <w:jc w:val="center"/>
-              <w:textAlignment w:val="baseline"/>
-              <w:rPr>
-                <w:rFonts w:asciiTheme="minorHAnsi" w:hAnsiTheme="minorHAnsi" w:cstheme="minorHAnsi"/>
-              </w:rPr>
-            </w:pPr>
-            <w:r>
-              <w:rPr>
-                <w:rFonts w:asciiTheme="minorHAnsi" w:hAnsiTheme="minorHAnsi" w:cstheme="minorHAnsi"/>
-              </w:rPr>
-              <w:t>Project Adviser</w:t>
-            </w:r>
-          </w:p>
-        </w:tc>
-        <w:tc>
-          <w:tcPr>
-            <w:tcW w:w="3081" w:type="dxa"/>
-          </w:tcPr>
-          <w:p>
-            <w:pPr>
-              <w:jc w:val="center"/>
-              <w:cnfStyle w:val="000000100000" w:firstRow="0" w:lastRow="0" w:firstColumn="0" w:lastColumn="0" w:oddVBand="0" w:evenVBand="0" w:oddHBand="1" w:evenHBand="0" w:firstRowFirstColumn="0" w:firstRowLastColumn="0" w:lastRowFirstColumn="0" w:lastRowLastColumn="0"/>
-            </w:pPr>
-            <w:r>
-              <w:t xml:space="preserve">He is </w:t>
-            </w:r>
-            <w:r>
-              <w:t>responsible for providing guidance and support to the Project Manager and team.</w:t>
-            </w:r>
-            <w:r>
-              <w:t xml:space="preserve"> He</w:t>
-            </w:r>
-            <w:r>
-              <w:t xml:space="preserve"> should ensure that the project aligns with the overall goals and objectives of the organization and provide advice on best practices for managing project scope.</w:t>
-            </w:r>
-          </w:p>
-          <w:p>
-            <w:pPr>
-              <w:jc w:val="center"/>
-              <w:cnfStyle w:val="000000100000" w:firstRow="0" w:lastRow="0" w:firstColumn="0" w:lastColumn="0" w:oddVBand="0" w:evenVBand="0" w:oddHBand="1" w:evenHBand="0" w:firstRowFirstColumn="0" w:firstRowLastColumn="0" w:lastRowFirstColumn="0" w:lastRowLastColumn="0"/>
-            </w:pPr>
-          </w:p>
-        </w:tc>
-        <w:tc>
-          <w:tcPr>
-            <w:tcW w:w="2902" w:type="dxa"/>
-          </w:tcPr>
-          <w:p>
-            <w:pPr>
-              <w:pStyle w:val="paragraph"/>
-              <w:spacing w:before="0" w:beforeAutospacing="0" w:after="0" w:afterAutospacing="0"/>
-              <w:jc w:val="center"/>
-              <w:textAlignment w:val="baseline"/>
-              <w:cnfStyle w:val="000000100000" w:firstRow="0" w:lastRow="0" w:firstColumn="0" w:lastColumn="0" w:oddVBand="0" w:evenVBand="0" w:oddHBand="1" w:evenHBand="0" w:firstRowFirstColumn="0" w:firstRowLastColumn="0" w:lastRowFirstColumn="0" w:lastRowLastColumn="0"/>
-              <w:rPr>
-                <w:rFonts w:asciiTheme="minorHAnsi" w:hAnsiTheme="minorHAnsi" w:cstheme="minorHAnsi"/>
-              </w:rPr>
-            </w:pPr>
-            <w:r>
-              <w:rPr>
-                <w:rFonts w:asciiTheme="minorHAnsi" w:hAnsiTheme="minorHAnsi" w:cstheme="minorHAnsi"/>
-              </w:rPr>
-              <w:t xml:space="preserve">Alvin C. </w:t>
-            </w:r>
-            <w:proofErr w:type="spellStart"/>
-            <w:r>
-              <w:rPr>
-                <w:rFonts w:asciiTheme="minorHAnsi" w:hAnsiTheme="minorHAnsi" w:cstheme="minorHAnsi"/>
-              </w:rPr>
-              <w:t>Limpin</w:t>
-            </w:r>
-            <w:proofErr w:type="spellEnd"/>
+              <w:t>Alvin C. Limpin</w:t>
+            </w:r>
           </w:p>
         </w:tc>
       </w:tr>
@@ -4022,7 +3915,11 @@
         <w:jc w:val="both"/>
       </w:pPr>
       <w:r>
-        <w:t xml:space="preserve">The barangay south signal village web application is to build a centralized and live web application for barangay south signal village residents. Wherein they can post their barangay profile, history, demography, and organizational chart. They can also list their contacts and requirements guidelines here. The proposed project will also implement a new role for their barangay employees to manage and work the app, these are the barangay secretary, web-app administrator, and the barangay captain. This will help them to manage and sort out everything easier and </w:t>
+        <w:t xml:space="preserve">The barangay south signal village web application is to build a centralized and live web application for barangay south signal village residents. Wherein they can post their barangay profile, history, demography, and organizational chart. They can also list their contacts and requirements guidelines here. The proposed project will also implement a </w:t>
+      </w:r>
+      <w:r>
+        <w:lastRenderedPageBreak/>
+        <w:t xml:space="preserve">new role for their barangay employees to manage and work the app, these are the barangay secretary, web-app administrator, and the barangay captain. This will help them to manage and sort out everything easier and </w:t>
       </w:r>
       <w:r>
         <w:t>more quickly</w:t>
@@ -4579,6 +4476,7 @@
           <w:sz w:val="24"/>
           <w:szCs w:val="24"/>
         </w:rPr>
+        <w:lastRenderedPageBreak/>
         <w:t>Goals and Objectives</w:t>
       </w:r>
       <w:bookmarkEnd w:id="26"/>
@@ -4874,7 +4772,11 @@
         <w:t>Cost Savings:</w:t>
       </w:r>
       <w:r>
-        <w:t xml:space="preserve"> The web app will be successful if it results in cost savings for the barangay. The cost of development, maintenance, and marketing of the web app will be compared to the cost savings achieved through the reduction of physical infrastructure and manual processing.</w:t>
+        <w:t xml:space="preserve"> The web app will be successful if it results in cost savings for the barangay. The cost of development, maintenance, and marketing of the web app </w:t>
+      </w:r>
+      <w:r>
+        <w:lastRenderedPageBreak/>
+        <w:t>will be compared to the cost savings achieved through the reduction of physical infrastructure and manual processing.</w:t>
       </w:r>
     </w:p>
     <w:p>
@@ -4893,15 +4795,7 @@
         <w:t>Data Management:</w:t>
       </w:r>
       <w:r>
-        <w:t xml:space="preserve"> The web app will be successful if it provides a centralized platform for data management and analysis. The accuracy and completeness of data on the web app, as well as the insights and decisions derived from the data, will be </w:t>
-      </w:r>
-      <w:proofErr w:type="gramStart"/>
-      <w:r>
-        <w:t>monitored</w:t>
-      </w:r>
-      <w:proofErr w:type="gramEnd"/>
-      <w:r>
-        <w:t xml:space="preserve"> and measured. </w:t>
+        <w:t xml:space="preserve"> The web app will be successful if it provides a centralized platform for data management and analysis. The accuracy and completeness of data on the web app, as well as the insights and decisions derived from the data, will be monitored and measured. </w:t>
       </w:r>
     </w:p>
     <w:p>
@@ -4920,15 +4814,7 @@
         <w:t>Competitive Advantage:</w:t>
       </w:r>
       <w:r>
-        <w:t xml:space="preserve"> The web app will be successful if it gives Barangay South Signal Village a competitive advantage in terms of service delivery and communication. The reputation of the barangay, as well as the number of new residents and businesses attracted to the area, will be </w:t>
-      </w:r>
-      <w:proofErr w:type="gramStart"/>
-      <w:r>
-        <w:t>monitored</w:t>
-      </w:r>
-      <w:proofErr w:type="gramEnd"/>
-      <w:r>
-        <w:t xml:space="preserve"> and measured. </w:t>
+        <w:t xml:space="preserve"> The web app will be successful if it gives Barangay South Signal Village a competitive advantage in terms of service delivery and communication. The reputation of the barangay, as well as the number of new residents and businesses attracted to the area, will be monitored and measured. </w:t>
       </w:r>
     </w:p>
     <w:p>
@@ -5075,6 +4961,7 @@
         <w:jc w:val="both"/>
       </w:pPr>
       <w:r>
+        <w:lastRenderedPageBreak/>
         <w:t>The project assumes that weather conditions will be favorable for project implementation. However, unforeseen weather events, such as typhoons or flooding, may impact project timelines and success.</w:t>
       </w:r>
     </w:p>
@@ -5493,23 +5380,7 @@
                 <w:rFonts w:cstheme="minorHAnsi"/>
                 <w:b/>
               </w:rPr>
-              <w:t>Target Date (mm/dd/</w:t>
-            </w:r>
-            <w:proofErr w:type="spellStart"/>
-            <w:r>
-              <w:rPr>
-                <w:rFonts w:cstheme="minorHAnsi"/>
-                <w:b/>
-              </w:rPr>
-              <w:t>yyyy</w:t>
-            </w:r>
-            <w:proofErr w:type="spellEnd"/>
-            <w:r>
-              <w:rPr>
-                <w:rFonts w:cstheme="minorHAnsi"/>
-                <w:b/>
-              </w:rPr>
-              <w:t>)</w:t>
+              <w:t>Target Date (mm/dd/yyyy)</w:t>
             </w:r>
           </w:p>
         </w:tc>
@@ -5606,6 +5477,7 @@
                 <w:sz w:val="24"/>
                 <w:szCs w:val="24"/>
               </w:rPr>
+              <w:lastRenderedPageBreak/>
               <w:t>Planning</w:t>
             </w:r>
           </w:p>
@@ -6872,7 +6744,14 @@
         <w:rPr>
           <w:rFonts w:ascii="Calibri" w:eastAsia="Calibri" w:hAnsi="Calibri" w:cs="Calibri"/>
         </w:rPr>
-        <w:t>The summary milestone schedule outlines the key milestones for the project in relation to its start date. The project starts on March 30th, 2022, and the planning phase begins on March 5th, 2022. The planning phase includes a midterm presentation during Sprint 1 and a final presentation during Sprint 2. The analysis and design phase starts on September 23rd, 2022, and includes several milestones, such as a midterm presentation during Sprint 4 and a final presentation during Sprint 6. The development phase, which starts on August 22nd, 2022, includes three release milestones and presentations during Sprints 7 to 9. The implementation phase includes a midterm presentation during Sprint 10 and a final presentation during Sprint 11, with target dates of May 4th, 2023, and June 26th, 2023, respectively. Finally, the close-out phase includes milestones for system and documentation handover, gaining formal acceptance, and holding a project close-out meeting, with target dates of June 5th, 2023, June 13th, 2023, and June 25th, 2023.</w:t>
+        <w:t xml:space="preserve">The summary milestone schedule outlines the key milestones for the project in relation to its start date. The project starts on March 30th, 2022, and the planning phase begins on March 5th, 2022. The planning phase includes a midterm presentation during Sprint 1 and a final presentation during Sprint 2. The analysis and design phase starts on September 23rd, 2022, and includes several milestones, such as a midterm presentation during Sprint 4 and a final presentation during Sprint 6. The development phase, which starts on August 22nd, 2022, includes three release milestones and presentations during Sprints 7 to 9. The implementation phase includes a midterm presentation during Sprint 10 and a final presentation during Sprint 11, with target dates of May 4th, 2023, and June 26th, 2023, respectively. Finally, the close-out phase </w:t>
+      </w:r>
+      <w:r>
+        <w:rPr>
+          <w:rFonts w:ascii="Calibri" w:eastAsia="Calibri" w:hAnsi="Calibri" w:cs="Calibri"/>
+        </w:rPr>
+        <w:lastRenderedPageBreak/>
+        <w:t>includes milestones for system and documentation handover, gaining formal acceptance, and holding a project close-out meeting, with target dates of June 5th, 2023, June 13th, 2023, and June 25th, 2023.</w:t>
       </w:r>
     </w:p>
     <w:p>
@@ -7185,6 +7064,7 @@
         <w:rPr>
           <w:lang w:eastAsia="en-GB"/>
         </w:rPr>
+        <w:lastRenderedPageBreak/>
         <w:t>This includes the cost of the team members who will work on the project for 12 months.</w:t>
       </w:r>
       <w:r>
@@ -7739,6 +7619,7 @@
           <w:bCs/>
           <w:lang w:eastAsia="en-GB"/>
         </w:rPr>
+        <w:lastRenderedPageBreak/>
         <w:pict w14:anchorId="177977D4">
           <v:rect id="_x0000_i1027" style="width:0;height:1.5pt" o:hralign="center" o:hrstd="t" o:hr="t" fillcolor="#a0a0a0" stroked="f"/>
         </w:pict>
@@ -8072,6 +7953,7 @@
         <w:rPr>
           <w:noProof/>
         </w:rPr>
+        <w:lastRenderedPageBreak/>
         <w:drawing>
           <wp:inline distT="0" distB="0" distL="0" distR="0" wp14:anchorId="21837609" wp14:editId="567DE891">
             <wp:extent cx="3536114" cy="1392072"/>
@@ -8314,6 +8196,7 @@
         <w:jc w:val="both"/>
       </w:pPr>
       <w:r>
+        <w:lastRenderedPageBreak/>
         <w:t xml:space="preserve">In the year 2, the cost will be amounted to the maintenance of the web app and the </w:t>
       </w:r>
       <w:r>
@@ -8802,6 +8685,7 @@
           <w:bCs/>
           <w:color w:val="000000" w:themeColor="text1"/>
         </w:rPr>
+        <w:lastRenderedPageBreak/>
         <w:t>Pros:</w:t>
       </w:r>
       <w:r>
@@ -8973,6 +8857,7 @@
           <w:sz w:val="28"/>
           <w:szCs w:val="28"/>
         </w:rPr>
+        <w:lastRenderedPageBreak/>
         <w:t>Approvals</w:t>
       </w:r>
       <w:bookmarkEnd w:id="42"/>
@@ -9051,15 +8936,7 @@
     </w:p>
     <w:p>
       <w:r>
-        <w:t xml:space="preserve">Hon. Michelle </w:t>
-      </w:r>
-      <w:proofErr w:type="spellStart"/>
-      <w:r>
-        <w:t>Odevilas</w:t>
-      </w:r>
-      <w:proofErr w:type="spellEnd"/>
-      <w:r>
-        <w:t xml:space="preserve"> </w:t>
+        <w:t xml:space="preserve">Hon. Michelle Odevilas </w:t>
       </w:r>
     </w:p>
     <w:p>
@@ -9097,7 +8974,7 @@
 </file>
 
 <file path=word/endnotes.xml><?xml version="1.0" encoding="utf-8"?>
-<w:endnotes xmlns:wpc="http://schemas.microsoft.com/office/word/2010/wordprocessingCanvas" xmlns:cx="http://schemas.microsoft.com/office/drawing/2014/chartex" xmlns:cx1="http://schemas.microsoft.com/office/drawing/2015/9/8/chartex" xmlns:cx2="http://schemas.microsoft.com/office/drawing/2015/10/21/chartex" xmlns:cx3="http://schemas.microsoft.com/office/drawing/2016/5/9/chartex" xmlns:cx4="http://schemas.microsoft.com/office/drawing/2016/5/10/chartex" xmlns:cx5="http://schemas.microsoft.com/office/drawing/2016/5/11/chartex" xmlns:cx6="http://schemas.microsoft.com/office/drawing/2016/5/12/chartex" xmlns:cx7="http://schemas.microsoft.com/office/drawing/2016/5/13/chartex" xmlns:cx8="http://schemas.microsoft.com/office/drawing/2016/5/14/chartex" xmlns:mc="http://schemas.openxmlformats.org/markup-compatibility/2006" xmlns:aink="http://schemas.microsoft.com/office/drawing/2016/ink" xmlns:am3d="http://schemas.microsoft.com/office/drawing/2017/model3d" xmlns:o="urn:schemas-microsoft-com:office:office" xmlns:oel="http://schemas.microsoft.com/office/2019/extlst" xmlns:r="http://schemas.openxmlformats.org/officeDocument/2006/relationships" xmlns:m="http://schemas.openxmlformats.org/officeDocument/2006/math" xmlns:v="urn:schemas-microsoft-com:vml" xmlns:wp14="http://schemas.microsoft.com/office/word/2010/wordprocessingDrawing" xmlns:wp="http://schemas.openxmlformats.org/drawingml/2006/wordprocessingDrawing" xmlns:w10="urn:schemas-microsoft-com:office:word" xmlns:w="http://schemas.openxmlformats.org/wordprocessingml/2006/main" xmlns:w14="http://schemas.microsoft.com/office/word/2010/wordml" xmlns:w15="http://schemas.microsoft.com/office/word/2012/wordml" xmlns:w16cex="http://schemas.microsoft.com/office/word/2018/wordml/cex" xmlns:w16cid="http://schemas.microsoft.com/office/word/2016/wordml/cid" xmlns:w16="http://schemas.microsoft.com/office/word/2018/wordml" xmlns:w16sdtdh="http://schemas.microsoft.com/office/word/2020/wordml/sdtdatahash" xmlns:w16se="http://schemas.microsoft.com/office/word/2015/wordml/symex" xmlns:wpg="http://schemas.microsoft.com/office/word/2010/wordprocessingGroup" xmlns:wpi="http://schemas.microsoft.com/office/word/2010/wordprocessingInk" xmlns:wne="http://schemas.microsoft.com/office/word/2006/wordml" xmlns:wps="http://schemas.microsoft.com/office/word/2010/wordprocessingShape" mc:Ignorable="w14 w15 w16se w16cid w16 w16cex w16sdtdh wp14">
+<w:endnotes xmlns:wpc="http://schemas.microsoft.com/office/word/2010/wordprocessingCanvas" xmlns:cx="http://schemas.microsoft.com/office/drawing/2014/chartex" xmlns:cx1="http://schemas.microsoft.com/office/drawing/2015/9/8/chartex" xmlns:cx2="http://schemas.microsoft.com/office/drawing/2015/10/21/chartex" xmlns:cx3="http://schemas.microsoft.com/office/drawing/2016/5/9/chartex" xmlns:cx4="http://schemas.microsoft.com/office/drawing/2016/5/10/chartex" xmlns:cx5="http://schemas.microsoft.com/office/drawing/2016/5/11/chartex" xmlns:cx6="http://schemas.microsoft.com/office/drawing/2016/5/12/chartex" xmlns:cx7="http://schemas.microsoft.com/office/drawing/2016/5/13/chartex" xmlns:cx8="http://schemas.microsoft.com/office/drawing/2016/5/14/chartex" xmlns:mc="http://schemas.openxmlformats.org/markup-compatibility/2006" xmlns:aink="http://schemas.microsoft.com/office/drawing/2016/ink" xmlns:am3d="http://schemas.microsoft.com/office/drawing/2017/model3d" xmlns:o="urn:schemas-microsoft-com:office:office" xmlns:oel="http://schemas.microsoft.com/office/2019/extlst" xmlns:r="http://schemas.openxmlformats.org/officeDocument/2006/relationships" xmlns:m="http://schemas.openxmlformats.org/officeDocument/2006/math" xmlns:v="urn:schemas-microsoft-com:vml" xmlns:wp14="http://schemas.microsoft.com/office/word/2010/wordprocessingDrawing" xmlns:wp="http://schemas.openxmlformats.org/drawingml/2006/wordprocessingDrawing" xmlns:w10="urn:schemas-microsoft-com:office:word" xmlns:w="http://schemas.openxmlformats.org/wordprocessingml/2006/main" xmlns:w14="http://schemas.microsoft.com/office/word/2010/wordml" xmlns:w15="http://schemas.microsoft.com/office/word/2012/wordml" xmlns:w16cex="http://schemas.microsoft.com/office/word/2018/wordml/cex" xmlns:w16cid="http://schemas.microsoft.com/office/word/2016/wordml/cid" xmlns:w16="http://schemas.microsoft.com/office/word/2018/wordml" xmlns:w16du="http://schemas.microsoft.com/office/word/2023/wordml/word16du" xmlns:w16sdtdh="http://schemas.microsoft.com/office/word/2020/wordml/sdtdatahash" xmlns:w16se="http://schemas.microsoft.com/office/word/2015/wordml/symex" xmlns:wpg="http://schemas.microsoft.com/office/word/2010/wordprocessingGroup" xmlns:wpi="http://schemas.microsoft.com/office/word/2010/wordprocessingInk" xmlns:wne="http://schemas.microsoft.com/office/word/2006/wordml" xmlns:wps="http://schemas.microsoft.com/office/word/2010/wordprocessingShape" mc:Ignorable="w14 w15 w16se w16cid w16 w16cex w16sdtdh wp14">
   <w:endnote w:type="separator" w:id="-1">
     <w:p>
       <w:r>
@@ -9119,7 +8996,7 @@
 </file>
 
 <file path=word/footer1.xml><?xml version="1.0" encoding="utf-8"?>
-<w:ftr xmlns:wpc="http://schemas.microsoft.com/office/word/2010/wordprocessingCanvas" xmlns:cx="http://schemas.microsoft.com/office/drawing/2014/chartex" xmlns:cx1="http://schemas.microsoft.com/office/drawing/2015/9/8/chartex" xmlns:cx2="http://schemas.microsoft.com/office/drawing/2015/10/21/chartex" xmlns:cx3="http://schemas.microsoft.com/office/drawing/2016/5/9/chartex" xmlns:cx4="http://schemas.microsoft.com/office/drawing/2016/5/10/chartex" xmlns:cx5="http://schemas.microsoft.com/office/drawing/2016/5/11/chartex" xmlns:cx6="http://schemas.microsoft.com/office/drawing/2016/5/12/chartex" xmlns:cx7="http://schemas.microsoft.com/office/drawing/2016/5/13/chartex" xmlns:cx8="http://schemas.microsoft.com/office/drawing/2016/5/14/chartex" xmlns:mc="http://schemas.openxmlformats.org/markup-compatibility/2006" xmlns:aink="http://schemas.microsoft.com/office/drawing/2016/ink" xmlns:am3d="http://schemas.microsoft.com/office/drawing/2017/model3d" xmlns:o="urn:schemas-microsoft-com:office:office" xmlns:oel="http://schemas.microsoft.com/office/2019/extlst" xmlns:r="http://schemas.openxmlformats.org/officeDocument/2006/relationships" xmlns:m="http://schemas.openxmlformats.org/officeDocument/2006/math" xmlns:v="urn:schemas-microsoft-com:vml" xmlns:wp14="http://schemas.microsoft.com/office/word/2010/wordprocessingDrawing" xmlns:wp="http://schemas.openxmlformats.org/drawingml/2006/wordprocessingDrawing" xmlns:w10="urn:schemas-microsoft-com:office:word" xmlns:w="http://schemas.openxmlformats.org/wordprocessingml/2006/main" xmlns:w14="http://schemas.microsoft.com/office/word/2010/wordml" xmlns:w15="http://schemas.microsoft.com/office/word/2012/wordml" xmlns:w16cex="http://schemas.microsoft.com/office/word/2018/wordml/cex" xmlns:w16cid="http://schemas.microsoft.com/office/word/2016/wordml/cid" xmlns:w16="http://schemas.microsoft.com/office/word/2018/wordml" xmlns:w16sdtdh="http://schemas.microsoft.com/office/word/2020/wordml/sdtdatahash" xmlns:w16se="http://schemas.microsoft.com/office/word/2015/wordml/symex" xmlns:wpg="http://schemas.microsoft.com/office/word/2010/wordprocessingGroup" xmlns:wpi="http://schemas.microsoft.com/office/word/2010/wordprocessingInk" xmlns:wne="http://schemas.microsoft.com/office/word/2006/wordml" xmlns:wps="http://schemas.microsoft.com/office/word/2010/wordprocessingShape" mc:Ignorable="w14 w15 w16se w16cid w16 w16cex w16sdtdh wp14">
+<w:ftr xmlns:wpc="http://schemas.microsoft.com/office/word/2010/wordprocessingCanvas" xmlns:cx="http://schemas.microsoft.com/office/drawing/2014/chartex" xmlns:cx1="http://schemas.microsoft.com/office/drawing/2015/9/8/chartex" xmlns:cx2="http://schemas.microsoft.com/office/drawing/2015/10/21/chartex" xmlns:cx3="http://schemas.microsoft.com/office/drawing/2016/5/9/chartex" xmlns:cx4="http://schemas.microsoft.com/office/drawing/2016/5/10/chartex" xmlns:cx5="http://schemas.microsoft.com/office/drawing/2016/5/11/chartex" xmlns:cx6="http://schemas.microsoft.com/office/drawing/2016/5/12/chartex" xmlns:cx7="http://schemas.microsoft.com/office/drawing/2016/5/13/chartex" xmlns:cx8="http://schemas.microsoft.com/office/drawing/2016/5/14/chartex" xmlns:mc="http://schemas.openxmlformats.org/markup-compatibility/2006" xmlns:aink="http://schemas.microsoft.com/office/drawing/2016/ink" xmlns:am3d="http://schemas.microsoft.com/office/drawing/2017/model3d" xmlns:o="urn:schemas-microsoft-com:office:office" xmlns:oel="http://schemas.microsoft.com/office/2019/extlst" xmlns:r="http://schemas.openxmlformats.org/officeDocument/2006/relationships" xmlns:m="http://schemas.openxmlformats.org/officeDocument/2006/math" xmlns:v="urn:schemas-microsoft-com:vml" xmlns:wp14="http://schemas.microsoft.com/office/word/2010/wordprocessingDrawing" xmlns:wp="http://schemas.openxmlformats.org/drawingml/2006/wordprocessingDrawing" xmlns:w10="urn:schemas-microsoft-com:office:word" xmlns:w="http://schemas.openxmlformats.org/wordprocessingml/2006/main" xmlns:w14="http://schemas.microsoft.com/office/word/2010/wordml" xmlns:w15="http://schemas.microsoft.com/office/word/2012/wordml" xmlns:w16cex="http://schemas.microsoft.com/office/word/2018/wordml/cex" xmlns:w16cid="http://schemas.microsoft.com/office/word/2016/wordml/cid" xmlns:w16="http://schemas.microsoft.com/office/word/2018/wordml" xmlns:w16du="http://schemas.microsoft.com/office/word/2023/wordml/word16du" xmlns:w16sdtdh="http://schemas.microsoft.com/office/word/2020/wordml/sdtdatahash" xmlns:w16se="http://schemas.microsoft.com/office/word/2015/wordml/symex" xmlns:wpg="http://schemas.microsoft.com/office/word/2010/wordprocessingGroup" xmlns:wpi="http://schemas.microsoft.com/office/word/2010/wordprocessingInk" xmlns:wne="http://schemas.microsoft.com/office/word/2006/wordml" xmlns:wps="http://schemas.microsoft.com/office/word/2010/wordprocessingShape" mc:Ignorable="w14 w15 w16se w16cid w16 w16cex w16sdtdh wp14">
   <w:sdt>
     <w:sdtPr>
       <w:id w:val="-822731171"/>
@@ -9250,7 +9127,7 @@
 </file>
 
 <file path=word/footnotes.xml><?xml version="1.0" encoding="utf-8"?>
-<w:footnotes xmlns:wpc="http://schemas.microsoft.com/office/word/2010/wordprocessingCanvas" xmlns:cx="http://schemas.microsoft.com/office/drawing/2014/chartex" xmlns:cx1="http://schemas.microsoft.com/office/drawing/2015/9/8/chartex" xmlns:cx2="http://schemas.microsoft.com/office/drawing/2015/10/21/chartex" xmlns:cx3="http://schemas.microsoft.com/office/drawing/2016/5/9/chartex" xmlns:cx4="http://schemas.microsoft.com/office/drawing/2016/5/10/chartex" xmlns:cx5="http://schemas.microsoft.com/office/drawing/2016/5/11/chartex" xmlns:cx6="http://schemas.microsoft.com/office/drawing/2016/5/12/chartex" xmlns:cx7="http://schemas.microsoft.com/office/drawing/2016/5/13/chartex" xmlns:cx8="http://schemas.microsoft.com/office/drawing/2016/5/14/chartex" xmlns:mc="http://schemas.openxmlformats.org/markup-compatibility/2006" xmlns:aink="http://schemas.microsoft.com/office/drawing/2016/ink" xmlns:am3d="http://schemas.microsoft.com/office/drawing/2017/model3d" xmlns:o="urn:schemas-microsoft-com:office:office" xmlns:oel="http://schemas.microsoft.com/office/2019/extlst" xmlns:r="http://schemas.openxmlformats.org/officeDocument/2006/relationships" xmlns:m="http://schemas.openxmlformats.org/officeDocument/2006/math" xmlns:v="urn:schemas-microsoft-com:vml" xmlns:wp14="http://schemas.microsoft.com/office/word/2010/wordprocessingDrawing" xmlns:wp="http://schemas.openxmlformats.org/drawingml/2006/wordprocessingDrawing" xmlns:w10="urn:schemas-microsoft-com:office:word" xmlns:w="http://schemas.openxmlformats.org/wordprocessingml/2006/main" xmlns:w14="http://schemas.microsoft.com/office/word/2010/wordml" xmlns:w15="http://schemas.microsoft.com/office/word/2012/wordml" xmlns:w16cex="http://schemas.microsoft.com/office/word/2018/wordml/cex" xmlns:w16cid="http://schemas.microsoft.com/office/word/2016/wordml/cid" xmlns:w16="http://schemas.microsoft.com/office/word/2018/wordml" xmlns:w16sdtdh="http://schemas.microsoft.com/office/word/2020/wordml/sdtdatahash" xmlns:w16se="http://schemas.microsoft.com/office/word/2015/wordml/symex" xmlns:wpg="http://schemas.microsoft.com/office/word/2010/wordprocessingGroup" xmlns:wpi="http://schemas.microsoft.com/office/word/2010/wordprocessingInk" xmlns:wne="http://schemas.microsoft.com/office/word/2006/wordml" xmlns:wps="http://schemas.microsoft.com/office/word/2010/wordprocessingShape" mc:Ignorable="w14 w15 w16se w16cid w16 w16cex w16sdtdh wp14">
+<w:footnotes xmlns:wpc="http://schemas.microsoft.com/office/word/2010/wordprocessingCanvas" xmlns:cx="http://schemas.microsoft.com/office/drawing/2014/chartex" xmlns:cx1="http://schemas.microsoft.com/office/drawing/2015/9/8/chartex" xmlns:cx2="http://schemas.microsoft.com/office/drawing/2015/10/21/chartex" xmlns:cx3="http://schemas.microsoft.com/office/drawing/2016/5/9/chartex" xmlns:cx4="http://schemas.microsoft.com/office/drawing/2016/5/10/chartex" xmlns:cx5="http://schemas.microsoft.com/office/drawing/2016/5/11/chartex" xmlns:cx6="http://schemas.microsoft.com/office/drawing/2016/5/12/chartex" xmlns:cx7="http://schemas.microsoft.com/office/drawing/2016/5/13/chartex" xmlns:cx8="http://schemas.microsoft.com/office/drawing/2016/5/14/chartex" xmlns:mc="http://schemas.openxmlformats.org/markup-compatibility/2006" xmlns:aink="http://schemas.microsoft.com/office/drawing/2016/ink" xmlns:am3d="http://schemas.microsoft.com/office/drawing/2017/model3d" xmlns:o="urn:schemas-microsoft-com:office:office" xmlns:oel="http://schemas.microsoft.com/office/2019/extlst" xmlns:r="http://schemas.openxmlformats.org/officeDocument/2006/relationships" xmlns:m="http://schemas.openxmlformats.org/officeDocument/2006/math" xmlns:v="urn:schemas-microsoft-com:vml" xmlns:wp14="http://schemas.microsoft.com/office/word/2010/wordprocessingDrawing" xmlns:wp="http://schemas.openxmlformats.org/drawingml/2006/wordprocessingDrawing" xmlns:w10="urn:schemas-microsoft-com:office:word" xmlns:w="http://schemas.openxmlformats.org/wordprocessingml/2006/main" xmlns:w14="http://schemas.microsoft.com/office/word/2010/wordml" xmlns:w15="http://schemas.microsoft.com/office/word/2012/wordml" xmlns:w16cex="http://schemas.microsoft.com/office/word/2018/wordml/cex" xmlns:w16cid="http://schemas.microsoft.com/office/word/2016/wordml/cid" xmlns:w16="http://schemas.microsoft.com/office/word/2018/wordml" xmlns:w16du="http://schemas.microsoft.com/office/word/2023/wordml/word16du" xmlns:w16sdtdh="http://schemas.microsoft.com/office/word/2020/wordml/sdtdatahash" xmlns:w16se="http://schemas.microsoft.com/office/word/2015/wordml/symex" xmlns:wpg="http://schemas.microsoft.com/office/word/2010/wordprocessingGroup" xmlns:wpi="http://schemas.microsoft.com/office/word/2010/wordprocessingInk" xmlns:wne="http://schemas.microsoft.com/office/word/2006/wordml" xmlns:wps="http://schemas.microsoft.com/office/word/2010/wordprocessingShape" mc:Ignorable="w14 w15 w16se w16cid w16 w16cex w16sdtdh wp14">
   <w:footnote w:type="separator" w:id="-1">
     <w:p>
       <w:r>
@@ -9272,7 +9149,7 @@
 </file>
 
 <file path=word/header1.xml><?xml version="1.0" encoding="utf-8"?>
-<w:hdr xmlns:wpc="http://schemas.microsoft.com/office/word/2010/wordprocessingCanvas" xmlns:cx="http://schemas.microsoft.com/office/drawing/2014/chartex" xmlns:cx1="http://schemas.microsoft.com/office/drawing/2015/9/8/chartex" xmlns:cx2="http://schemas.microsoft.com/office/drawing/2015/10/21/chartex" xmlns:cx3="http://schemas.microsoft.com/office/drawing/2016/5/9/chartex" xmlns:cx4="http://schemas.microsoft.com/office/drawing/2016/5/10/chartex" xmlns:cx5="http://schemas.microsoft.com/office/drawing/2016/5/11/chartex" xmlns:cx6="http://schemas.microsoft.com/office/drawing/2016/5/12/chartex" xmlns:cx7="http://schemas.microsoft.com/office/drawing/2016/5/13/chartex" xmlns:cx8="http://schemas.microsoft.com/office/drawing/2016/5/14/chartex" xmlns:mc="http://schemas.openxmlformats.org/markup-compatibility/2006" xmlns:aink="http://schemas.microsoft.com/office/drawing/2016/ink" xmlns:am3d="http://schemas.microsoft.com/office/drawing/2017/model3d" xmlns:o="urn:schemas-microsoft-com:office:office" xmlns:oel="http://schemas.microsoft.com/office/2019/extlst" xmlns:r="http://schemas.openxmlformats.org/officeDocument/2006/relationships" xmlns:m="http://schemas.openxmlformats.org/officeDocument/2006/math" xmlns:v="urn:schemas-microsoft-com:vml" xmlns:wp14="http://schemas.microsoft.com/office/word/2010/wordprocessingDrawing" xmlns:wp="http://schemas.openxmlformats.org/drawingml/2006/wordprocessingDrawing" xmlns:w10="urn:schemas-microsoft-com:office:word" xmlns:w="http://schemas.openxmlformats.org/wordprocessingml/2006/main" xmlns:w14="http://schemas.microsoft.com/office/word/2010/wordml" xmlns:w15="http://schemas.microsoft.com/office/word/2012/wordml" xmlns:w16cex="http://schemas.microsoft.com/office/word/2018/wordml/cex" xmlns:w16cid="http://schemas.microsoft.com/office/word/2016/wordml/cid" xmlns:w16="http://schemas.microsoft.com/office/word/2018/wordml" xmlns:w16sdtdh="http://schemas.microsoft.com/office/word/2020/wordml/sdtdatahash" xmlns:w16se="http://schemas.microsoft.com/office/word/2015/wordml/symex" xmlns:wpg="http://schemas.microsoft.com/office/word/2010/wordprocessingGroup" xmlns:wpi="http://schemas.microsoft.com/office/word/2010/wordprocessingInk" xmlns:wne="http://schemas.microsoft.com/office/word/2006/wordml" xmlns:wps="http://schemas.microsoft.com/office/word/2010/wordprocessingShape" mc:Ignorable="w14 w15 w16se w16cid w16 w16cex w16sdtdh wp14">
+<w:hdr xmlns:wpc="http://schemas.microsoft.com/office/word/2010/wordprocessingCanvas" xmlns:cx="http://schemas.microsoft.com/office/drawing/2014/chartex" xmlns:cx1="http://schemas.microsoft.com/office/drawing/2015/9/8/chartex" xmlns:cx2="http://schemas.microsoft.com/office/drawing/2015/10/21/chartex" xmlns:cx3="http://schemas.microsoft.com/office/drawing/2016/5/9/chartex" xmlns:cx4="http://schemas.microsoft.com/office/drawing/2016/5/10/chartex" xmlns:cx5="http://schemas.microsoft.com/office/drawing/2016/5/11/chartex" xmlns:cx6="http://schemas.microsoft.com/office/drawing/2016/5/12/chartex" xmlns:cx7="http://schemas.microsoft.com/office/drawing/2016/5/13/chartex" xmlns:cx8="http://schemas.microsoft.com/office/drawing/2016/5/14/chartex" xmlns:mc="http://schemas.openxmlformats.org/markup-compatibility/2006" xmlns:aink="http://schemas.microsoft.com/office/drawing/2016/ink" xmlns:am3d="http://schemas.microsoft.com/office/drawing/2017/model3d" xmlns:o="urn:schemas-microsoft-com:office:office" xmlns:oel="http://schemas.microsoft.com/office/2019/extlst" xmlns:r="http://schemas.openxmlformats.org/officeDocument/2006/relationships" xmlns:m="http://schemas.openxmlformats.org/officeDocument/2006/math" xmlns:v="urn:schemas-microsoft-com:vml" xmlns:wp14="http://schemas.microsoft.com/office/word/2010/wordprocessingDrawing" xmlns:wp="http://schemas.openxmlformats.org/drawingml/2006/wordprocessingDrawing" xmlns:w10="urn:schemas-microsoft-com:office:word" xmlns:w="http://schemas.openxmlformats.org/wordprocessingml/2006/main" xmlns:w14="http://schemas.microsoft.com/office/word/2010/wordml" xmlns:w15="http://schemas.microsoft.com/office/word/2012/wordml" xmlns:w16cex="http://schemas.microsoft.com/office/word/2018/wordml/cex" xmlns:w16cid="http://schemas.microsoft.com/office/word/2016/wordml/cid" xmlns:w16="http://schemas.microsoft.com/office/word/2018/wordml" xmlns:w16du="http://schemas.microsoft.com/office/word/2023/wordml/word16du" xmlns:w16sdtdh="http://schemas.microsoft.com/office/word/2020/wordml/sdtdatahash" xmlns:w16se="http://schemas.microsoft.com/office/word/2015/wordml/symex" xmlns:wpg="http://schemas.microsoft.com/office/word/2010/wordprocessingGroup" xmlns:wpi="http://schemas.microsoft.com/office/word/2010/wordprocessingInk" xmlns:wne="http://schemas.microsoft.com/office/word/2006/wordml" xmlns:wps="http://schemas.microsoft.com/office/word/2010/wordprocessingShape" mc:Ignorable="w14 w15 w16se w16cid w16 w16cex w16sdtdh wp14">
   <w:p>
     <w:pPr>
       <w:pStyle w:val="Header"/>
@@ -9362,7 +9239,7 @@
 </file>
 
 <file path=word/numbering.xml><?xml version="1.0" encoding="utf-8"?>
-<w:numbering xmlns:wpc="http://schemas.microsoft.com/office/word/2010/wordprocessingCanvas" xmlns:cx="http://schemas.microsoft.com/office/drawing/2014/chartex" xmlns:cx1="http://schemas.microsoft.com/office/drawing/2015/9/8/chartex" xmlns:cx2="http://schemas.microsoft.com/office/drawing/2015/10/21/chartex" xmlns:cx3="http://schemas.microsoft.com/office/drawing/2016/5/9/chartex" xmlns:cx4="http://schemas.microsoft.com/office/drawing/2016/5/10/chartex" xmlns:cx5="http://schemas.microsoft.com/office/drawing/2016/5/11/chartex" xmlns:cx6="http://schemas.microsoft.com/office/drawing/2016/5/12/chartex" xmlns:cx7="http://schemas.microsoft.com/office/drawing/2016/5/13/chartex" xmlns:cx8="http://schemas.microsoft.com/office/drawing/2016/5/14/chartex" xmlns:mc="http://schemas.openxmlformats.org/markup-compatibility/2006" xmlns:aink="http://schemas.microsoft.com/office/drawing/2016/ink" xmlns:am3d="http://schemas.microsoft.com/office/drawing/2017/model3d" xmlns:o="urn:schemas-microsoft-com:office:office" xmlns:oel="http://schemas.microsoft.com/office/2019/extlst" xmlns:r="http://schemas.openxmlformats.org/officeDocument/2006/relationships" xmlns:m="http://schemas.openxmlformats.org/officeDocument/2006/math" xmlns:v="urn:schemas-microsoft-com:vml" xmlns:wp14="http://schemas.microsoft.com/office/word/2010/wordprocessingDrawing" xmlns:wp="http://schemas.openxmlformats.org/drawingml/2006/wordprocessingDrawing" xmlns:w10="urn:schemas-microsoft-com:office:word" xmlns:w="http://schemas.openxmlformats.org/wordprocessingml/2006/main" xmlns:w14="http://schemas.microsoft.com/office/word/2010/wordml" xmlns:w15="http://schemas.microsoft.com/office/word/2012/wordml" xmlns:w16cex="http://schemas.microsoft.com/office/word/2018/wordml/cex" xmlns:w16cid="http://schemas.microsoft.com/office/word/2016/wordml/cid" xmlns:w16="http://schemas.microsoft.com/office/word/2018/wordml" xmlns:w16sdtdh="http://schemas.microsoft.com/office/word/2020/wordml/sdtdatahash" xmlns:w16se="http://schemas.microsoft.com/office/word/2015/wordml/symex" xmlns:wpg="http://schemas.microsoft.com/office/word/2010/wordprocessingGroup" xmlns:wpi="http://schemas.microsoft.com/office/word/2010/wordprocessingInk" xmlns:wne="http://schemas.microsoft.com/office/word/2006/wordml" xmlns:wps="http://schemas.microsoft.com/office/word/2010/wordprocessingShape" mc:Ignorable="w14 w15 w16se w16cid w16 w16cex w16sdtdh wp14">
+<w:numbering xmlns:wpc="http://schemas.microsoft.com/office/word/2010/wordprocessingCanvas" xmlns:cx="http://schemas.microsoft.com/office/drawing/2014/chartex" xmlns:cx1="http://schemas.microsoft.com/office/drawing/2015/9/8/chartex" xmlns:cx2="http://schemas.microsoft.com/office/drawing/2015/10/21/chartex" xmlns:cx3="http://schemas.microsoft.com/office/drawing/2016/5/9/chartex" xmlns:cx4="http://schemas.microsoft.com/office/drawing/2016/5/10/chartex" xmlns:cx5="http://schemas.microsoft.com/office/drawing/2016/5/11/chartex" xmlns:cx6="http://schemas.microsoft.com/office/drawing/2016/5/12/chartex" xmlns:cx7="http://schemas.microsoft.com/office/drawing/2016/5/13/chartex" xmlns:cx8="http://schemas.microsoft.com/office/drawing/2016/5/14/chartex" xmlns:mc="http://schemas.openxmlformats.org/markup-compatibility/2006" xmlns:aink="http://schemas.microsoft.com/office/drawing/2016/ink" xmlns:am3d="http://schemas.microsoft.com/office/drawing/2017/model3d" xmlns:o="urn:schemas-microsoft-com:office:office" xmlns:oel="http://schemas.microsoft.com/office/2019/extlst" xmlns:r="http://schemas.openxmlformats.org/officeDocument/2006/relationships" xmlns:m="http://schemas.openxmlformats.org/officeDocument/2006/math" xmlns:v="urn:schemas-microsoft-com:vml" xmlns:wp14="http://schemas.microsoft.com/office/word/2010/wordprocessingDrawing" xmlns:wp="http://schemas.openxmlformats.org/drawingml/2006/wordprocessingDrawing" xmlns:w10="urn:schemas-microsoft-com:office:word" xmlns:w="http://schemas.openxmlformats.org/wordprocessingml/2006/main" xmlns:w14="http://schemas.microsoft.com/office/word/2010/wordml" xmlns:w15="http://schemas.microsoft.com/office/word/2012/wordml" xmlns:w16cex="http://schemas.microsoft.com/office/word/2018/wordml/cex" xmlns:w16cid="http://schemas.microsoft.com/office/word/2016/wordml/cid" xmlns:w16="http://schemas.microsoft.com/office/word/2018/wordml" xmlns:w16du="http://schemas.microsoft.com/office/word/2023/wordml/word16du" xmlns:w16sdtdh="http://schemas.microsoft.com/office/word/2020/wordml/sdtdatahash" xmlns:w16se="http://schemas.microsoft.com/office/word/2015/wordml/symex" xmlns:wpg="http://schemas.microsoft.com/office/word/2010/wordprocessingGroup" xmlns:wpi="http://schemas.microsoft.com/office/word/2010/wordprocessingInk" xmlns:wne="http://schemas.microsoft.com/office/word/2006/wordml" xmlns:wps="http://schemas.microsoft.com/office/word/2010/wordprocessingShape" mc:Ignorable="w14 w15 w16se w16cid w16 w16cex w16sdtdh wp14">
   <w:abstractNum w:abstractNumId="0" w15:restartNumberingAfterBreak="0">
     <w:nsid w:val="06905005"/>
     <w:multiLevelType w:val="multilevel"/>
@@ -15196,30 +15073,6 @@
 </file>
 
 <file path=customXml/item1.xml><?xml version="1.0" encoding="utf-8"?>
-<p:properties xmlns:p="http://schemas.microsoft.com/office/2006/metadata/properties" xmlns:xsi="http://www.w3.org/2001/XMLSchema-instance" xmlns:pc="http://schemas.microsoft.com/office/infopath/2007/PartnerControls">
-  <documentManagement>
-    <TaxCatchAll xmlns="0d803109-e11b-45d4-a4e8-5bf0740163af" xsi:nil="true"/>
-    <lcf76f155ced4ddcb4097134ff3c332f xmlns="31aac78f-6ed8-4134-ac7e-47c186d487c3">
-      <Terms xmlns="http://schemas.microsoft.com/office/infopath/2007/PartnerControls"/>
-    </lcf76f155ced4ddcb4097134ff3c332f>
-  </documentManagement>
-</p:properties>
-</file>
-
-<file path=customXml/item2.xml><?xml version="1.0" encoding="utf-8"?>
-<?mso-contentType ?>
-<FormTemplates xmlns="http://schemas.microsoft.com/sharepoint/v3/contenttype/forms">
-  <Display>DocumentLibraryForm</Display>
-  <Edit>DocumentLibraryForm</Edit>
-  <New>DocumentLibraryForm</New>
-</FormTemplates>
-</file>
-
-<file path=customXml/item3.xml><?xml version="1.0" encoding="utf-8"?>
-<b:Sources xmlns:b="http://schemas.openxmlformats.org/officeDocument/2006/bibliography" xmlns="http://schemas.openxmlformats.org/officeDocument/2006/bibliography" SelectedStyle="\APASixthEditionOfficeOnline.xsl" StyleName="APA" Version="6"/>
-</file>
-
-<file path=customXml/item4.xml><?xml version="1.0" encoding="utf-8"?>
 <ct:contentTypeSchema xmlns:ct="http://schemas.microsoft.com/office/2006/metadata/contentType" xmlns:ma="http://schemas.microsoft.com/office/2006/metadata/properties/metaAttributes" ct:_="" ma:_="" ma:contentTypeName="Document" ma:contentTypeID="0x01010078E5C03F786D684AB79627F2BAF5AB3A" ma:contentTypeVersion="12" ma:contentTypeDescription="Create a new document." ma:contentTypeScope="" ma:versionID="6753d19c26ced2570449d2cfe2fd38cd">
   <xsd:schema xmlns:xsd="http://www.w3.org/2001/XMLSchema" xmlns:xs="http://www.w3.org/2001/XMLSchema" xmlns:p="http://schemas.microsoft.com/office/2006/metadata/properties" xmlns:ns2="31aac78f-6ed8-4134-ac7e-47c186d487c3" xmlns:ns3="0d803109-e11b-45d4-a4e8-5bf0740163af" targetNamespace="http://schemas.microsoft.com/office/2006/metadata/properties" ma:root="true" ma:fieldsID="59531f12ec9f3761682ad3919ac9365f" ns2:_="" ns3:_="">
     <xsd:import namespace="31aac78f-6ed8-4134-ac7e-47c186d487c3"/>
@@ -15436,34 +15289,31 @@
 </ct:contentTypeSchema>
 </file>
 
-<file path=customXml/itemProps1.xml><?xml version="1.0" encoding="utf-8"?>
-<ds:datastoreItem xmlns:ds="http://schemas.openxmlformats.org/officeDocument/2006/customXml" ds:itemID="{F9B57E0D-55EA-4AA7-A443-69285B7D6852}">
-  <ds:schemaRefs>
-    <ds:schemaRef ds:uri="http://schemas.microsoft.com/office/2006/metadata/properties"/>
-    <ds:schemaRef ds:uri="http://schemas.microsoft.com/office/infopath/2007/PartnerControls"/>
-    <ds:schemaRef ds:uri="0d803109-e11b-45d4-a4e8-5bf0740163af"/>
-    <ds:schemaRef ds:uri="31aac78f-6ed8-4134-ac7e-47c186d487c3"/>
-  </ds:schemaRefs>
-</ds:datastoreItem>
+<file path=customXml/item2.xml><?xml version="1.0" encoding="utf-8"?>
+<b:Sources xmlns:b="http://schemas.openxmlformats.org/officeDocument/2006/bibliography" xmlns="http://schemas.openxmlformats.org/officeDocument/2006/bibliography" SelectedStyle="\APASixthEditionOfficeOnline.xsl" StyleName="APA" Version="6"/>
 </file>
 
-<file path=customXml/itemProps2.xml><?xml version="1.0" encoding="utf-8"?>
-<ds:datastoreItem xmlns:ds="http://schemas.openxmlformats.org/officeDocument/2006/customXml" ds:itemID="{32E5D327-F0E1-432A-AC33-456E33AC0C15}">
-  <ds:schemaRefs>
-    <ds:schemaRef ds:uri="http://schemas.microsoft.com/sharepoint/v3/contenttype/forms"/>
-  </ds:schemaRefs>
-</ds:datastoreItem>
+<file path=customXml/item3.xml><?xml version="1.0" encoding="utf-8"?>
+<?mso-contentType ?>
+<FormTemplates xmlns="http://schemas.microsoft.com/sharepoint/v3/contenttype/forms">
+  <Display>DocumentLibraryForm</Display>
+  <Edit>DocumentLibraryForm</Edit>
+  <New>DocumentLibraryForm</New>
+</FormTemplates>
 </file>
 
-<file path=customXml/itemProps3.xml><?xml version="1.0" encoding="utf-8"?>
-<ds:datastoreItem xmlns:ds="http://schemas.openxmlformats.org/officeDocument/2006/customXml" ds:itemID="{A7109861-4BE9-4774-BFB8-C73133D1BFF9}">
-  <ds:schemaRefs>
-    <ds:schemaRef ds:uri="http://schemas.openxmlformats.org/officeDocument/2006/bibliography"/>
-  </ds:schemaRefs>
-</ds:datastoreItem>
+<file path=customXml/item4.xml><?xml version="1.0" encoding="utf-8"?>
+<p:properties xmlns:p="http://schemas.microsoft.com/office/2006/metadata/properties" xmlns:xsi="http://www.w3.org/2001/XMLSchema-instance" xmlns:pc="http://schemas.microsoft.com/office/infopath/2007/PartnerControls">
+  <documentManagement>
+    <TaxCatchAll xmlns="0d803109-e11b-45d4-a4e8-5bf0740163af" xsi:nil="true"/>
+    <lcf76f155ced4ddcb4097134ff3c332f xmlns="31aac78f-6ed8-4134-ac7e-47c186d487c3">
+      <Terms xmlns="http://schemas.microsoft.com/office/infopath/2007/PartnerControls"/>
+    </lcf76f155ced4ddcb4097134ff3c332f>
+  </documentManagement>
+</p:properties>
 </file>
 
-<file path=customXml/itemProps4.xml><?xml version="1.0" encoding="utf-8"?>
+<file path=customXml/itemProps1.xml><?xml version="1.0" encoding="utf-8"?>
 <ds:datastoreItem xmlns:ds="http://schemas.openxmlformats.org/officeDocument/2006/customXml" ds:itemID="{E80018F4-BFB7-46A0-A8AE-D94BDA2FCBA7}">
   <ds:schemaRefs>
     <ds:schemaRef ds:uri="http://schemas.microsoft.com/office/2006/metadata/contentType"/>
@@ -15480,4 +15330,31 @@
     <ds:schemaRef ds:uri="http://schemas.microsoft.com/internal/obd"/>
   </ds:schemaRefs>
 </ds:datastoreItem>
+</file>
+
+<file path=customXml/itemProps2.xml><?xml version="1.0" encoding="utf-8"?>
+<ds:datastoreItem xmlns:ds="http://schemas.openxmlformats.org/officeDocument/2006/customXml" ds:itemID="{A7109861-4BE9-4774-BFB8-C73133D1BFF9}">
+  <ds:schemaRefs>
+    <ds:schemaRef ds:uri="http://schemas.openxmlformats.org/officeDocument/2006/bibliography"/>
+  </ds:schemaRefs>
+</ds:datastoreItem>
+</file>
+
+<file path=customXml/itemProps3.xml><?xml version="1.0" encoding="utf-8"?>
+<ds:datastoreItem xmlns:ds="http://schemas.openxmlformats.org/officeDocument/2006/customXml" ds:itemID="{32E5D327-F0E1-432A-AC33-456E33AC0C15}">
+  <ds:schemaRefs>
+    <ds:schemaRef ds:uri="http://schemas.microsoft.com/sharepoint/v3/contenttype/forms"/>
+  </ds:schemaRefs>
+</ds:datastoreItem>
+</file>
+
+<file path=customXml/itemProps4.xml><?xml version="1.0" encoding="utf-8"?>
+<ds:datastoreItem xmlns:ds="http://schemas.openxmlformats.org/officeDocument/2006/customXml" ds:itemID="{F9B57E0D-55EA-4AA7-A443-69285B7D6852}">
+  <ds:schemaRefs>
+    <ds:schemaRef ds:uri="http://schemas.microsoft.com/office/2006/metadata/properties"/>
+    <ds:schemaRef ds:uri="http://schemas.microsoft.com/office/infopath/2007/PartnerControls"/>
+    <ds:schemaRef ds:uri="0d803109-e11b-45d4-a4e8-5bf0740163af"/>
+    <ds:schemaRef ds:uri="31aac78f-6ed8-4134-ac7e-47c186d487c3"/>
+  </ds:schemaRefs>
+</ds:datastoreItem>
 </file>
</xml_diff>

<commit_message>
Updated documentation/projman/Week 1 - 3/02 BUSINESS CASE - DEVELOPMENTALITY.docx
</commit_message>
<xml_diff>
--- a/documentation/projman/Week 1 - 3/02 BUSINESS CASE - DEVELOPMENTALITY.docx
+++ b/documentation/projman/Week 1 - 3/02 BUSINESS CASE - DEVELOPMENTALITY.docx
@@ -6325,13 +6325,19 @@
         </w:tc>
       </w:tr>
       <w:tr>
+        <w:tblPrEx>
+          <w:tblLook w:val="04A0" w:firstRow="1" w:lastRow="0" w:firstColumn="1" w:lastColumn="0" w:noHBand="0" w:noVBand="1"/>
+        </w:tblPrEx>
         <w:tc>
           <w:tcPr>
             <w:tcW w:w="6120" w:type="dxa"/>
             <w:tcBorders>
               <w:top w:val="dotted" w:sz="4" w:space="0" w:color="auto"/>
+              <w:left w:val="single" w:sz="6" w:space="0" w:color="auto"/>
               <w:bottom w:val="dotted" w:sz="4" w:space="0" w:color="auto"/>
+              <w:right w:val="single" w:sz="6" w:space="0" w:color="auto"/>
             </w:tcBorders>
+            <w:hideMark/>
           </w:tcPr>
           <w:p>
             <w:pPr>
@@ -6340,7 +6346,7 @@
               <w:tabs>
                 <w:tab w:val="left" w:pos="360"/>
               </w:tabs>
-              <w:spacing w:before="60" w:after="60" w:line="259" w:lineRule="auto"/>
+              <w:spacing w:before="60" w:after="60" w:line="256" w:lineRule="auto"/>
               <w:jc w:val="both"/>
               <w:rPr>
                 <w:b/>
@@ -6352,7 +6358,7 @@
                 <w:b/>
                 <w:bCs/>
               </w:rPr>
-              <w:t>Implementation</w:t>
+              <w:t>Testing</w:t>
             </w:r>
           </w:p>
           <w:p>
@@ -6361,22 +6367,16 @@
               <w:keepNext/>
               <w:numPr>
                 <w:ilvl w:val="0"/>
-                <w:numId w:val="24"/>
+                <w:numId w:val="26"/>
               </w:numPr>
               <w:tabs>
-                <w:tab w:val="clear" w:pos="4680"/>
-                <w:tab w:val="clear" w:pos="9360"/>
                 <w:tab w:val="left" w:pos="360"/>
               </w:tabs>
-              <w:spacing w:before="60" w:after="60" w:line="259" w:lineRule="auto"/>
+              <w:spacing w:before="60" w:after="60" w:line="256" w:lineRule="auto"/>
               <w:jc w:val="both"/>
-              <w:rPr>
-                <w:b/>
-                <w:bCs/>
-              </w:rPr>
             </w:pPr>
             <w:r>
-              <w:t>Midterm Presentation (Sprint 10)</w:t>
+              <w:t>Unit Testing for Release 1</w:t>
             </w:r>
           </w:p>
           <w:p>
@@ -6385,14 +6385,102 @@
               <w:keepNext/>
               <w:numPr>
                 <w:ilvl w:val="0"/>
-                <w:numId w:val="24"/>
+                <w:numId w:val="26"/>
               </w:numPr>
               <w:tabs>
-                <w:tab w:val="clear" w:pos="4680"/>
-                <w:tab w:val="clear" w:pos="9360"/>
                 <w:tab w:val="left" w:pos="360"/>
               </w:tabs>
-              <w:spacing w:before="60" w:after="60" w:line="259" w:lineRule="auto"/>
+              <w:spacing w:before="60" w:after="60" w:line="256" w:lineRule="auto"/>
+              <w:jc w:val="both"/>
+            </w:pPr>
+            <w:r>
+              <w:t>Unit Testing for Release 2</w:t>
+            </w:r>
+          </w:p>
+          <w:p>
+            <w:pPr>
+              <w:pStyle w:val="Header"/>
+              <w:keepNext/>
+              <w:numPr>
+                <w:ilvl w:val="0"/>
+                <w:numId w:val="26"/>
+              </w:numPr>
+              <w:tabs>
+                <w:tab w:val="left" w:pos="360"/>
+              </w:tabs>
+              <w:spacing w:before="60" w:after="60" w:line="256" w:lineRule="auto"/>
+              <w:jc w:val="both"/>
+            </w:pPr>
+            <w:r>
+              <w:t>Unit Testing for Release 3</w:t>
+            </w:r>
+          </w:p>
+          <w:p>
+            <w:pPr>
+              <w:pStyle w:val="Header"/>
+              <w:keepNext/>
+              <w:numPr>
+                <w:ilvl w:val="0"/>
+                <w:numId w:val="26"/>
+              </w:numPr>
+              <w:tabs>
+                <w:tab w:val="left" w:pos="360"/>
+              </w:tabs>
+              <w:spacing w:before="60" w:after="60" w:line="256" w:lineRule="auto"/>
+              <w:jc w:val="both"/>
+            </w:pPr>
+            <w:r>
+              <w:t>Users Acceptance Test (Test Case)</w:t>
+            </w:r>
+          </w:p>
+          <w:p>
+            <w:pPr>
+              <w:pStyle w:val="Header"/>
+              <w:keepNext/>
+              <w:numPr>
+                <w:ilvl w:val="0"/>
+                <w:numId w:val="26"/>
+              </w:numPr>
+              <w:tabs>
+                <w:tab w:val="left" w:pos="360"/>
+              </w:tabs>
+              <w:spacing w:before="60" w:after="60" w:line="256" w:lineRule="auto"/>
+              <w:jc w:val="both"/>
+            </w:pPr>
+            <w:r>
+              <w:t>Security Testing</w:t>
+            </w:r>
+          </w:p>
+          <w:p>
+            <w:pPr>
+              <w:pStyle w:val="Header"/>
+              <w:keepNext/>
+              <w:numPr>
+                <w:ilvl w:val="0"/>
+                <w:numId w:val="26"/>
+              </w:numPr>
+              <w:tabs>
+                <w:tab w:val="left" w:pos="360"/>
+              </w:tabs>
+              <w:spacing w:before="60" w:after="60" w:line="256" w:lineRule="auto"/>
+              <w:jc w:val="both"/>
+            </w:pPr>
+            <w:r>
+              <w:t>Functional Testing</w:t>
+            </w:r>
+          </w:p>
+          <w:p>
+            <w:pPr>
+              <w:pStyle w:val="Header"/>
+              <w:keepNext/>
+              <w:numPr>
+                <w:ilvl w:val="0"/>
+                <w:numId w:val="26"/>
+              </w:numPr>
+              <w:tabs>
+                <w:tab w:val="left" w:pos="360"/>
+              </w:tabs>
+              <w:spacing w:before="60" w:after="60" w:line="256" w:lineRule="auto"/>
               <w:jc w:val="both"/>
               <w:rPr>
                 <w:b/>
@@ -6400,7 +6488,7 @@
               </w:rPr>
             </w:pPr>
             <w:r>
-              <w:t>Final Presentation (Sprint 11)</w:t>
+              <w:t>Verified use cases with the client (Sprint 12)</w:t>
             </w:r>
           </w:p>
         </w:tc>
@@ -6409,7 +6497,9 @@
             <w:tcW w:w="2070" w:type="dxa"/>
             <w:tcBorders>
               <w:top w:val="dotted" w:sz="4" w:space="0" w:color="auto"/>
+              <w:left w:val="single" w:sz="6" w:space="0" w:color="auto"/>
               <w:bottom w:val="dotted" w:sz="4" w:space="0" w:color="auto"/>
+              <w:right w:val="single" w:sz="6" w:space="0" w:color="auto"/>
             </w:tcBorders>
           </w:tcPr>
           <w:p>
@@ -6441,47 +6531,7 @@
                 <w:sz w:val="24"/>
                 <w:szCs w:val="24"/>
               </w:rPr>
-              <w:t>0</w:t>
-            </w:r>
-            <w:r>
-              <w:rPr>
-                <w:rFonts w:asciiTheme="minorHAnsi" w:hAnsiTheme="minorHAnsi" w:cstheme="minorBidi"/>
-                <w:sz w:val="24"/>
-                <w:szCs w:val="24"/>
-              </w:rPr>
-              <w:t>5</w:t>
-            </w:r>
-            <w:r>
-              <w:rPr>
-                <w:rFonts w:asciiTheme="minorHAnsi" w:hAnsiTheme="minorHAnsi" w:cstheme="minorBidi"/>
-                <w:sz w:val="24"/>
-                <w:szCs w:val="24"/>
-              </w:rPr>
-              <w:t>/</w:t>
-            </w:r>
-            <w:r>
-              <w:rPr>
-                <w:rFonts w:asciiTheme="minorHAnsi" w:hAnsiTheme="minorHAnsi" w:cstheme="minorBidi"/>
-                <w:sz w:val="24"/>
-                <w:szCs w:val="24"/>
-              </w:rPr>
-              <w:t>0</w:t>
-            </w:r>
-            <w:r>
-              <w:rPr>
-                <w:rFonts w:asciiTheme="minorHAnsi" w:hAnsiTheme="minorHAnsi" w:cstheme="minorBidi"/>
-                <w:sz w:val="24"/>
-                <w:szCs w:val="24"/>
-              </w:rPr>
-              <w:t>4/</w:t>
-            </w:r>
-            <w:r>
-              <w:rPr>
-                <w:rFonts w:asciiTheme="minorHAnsi" w:hAnsiTheme="minorHAnsi" w:cstheme="minorBidi"/>
-                <w:sz w:val="24"/>
-                <w:szCs w:val="24"/>
-              </w:rPr>
-              <w:t>2023</w:t>
+              <w:t>11/03/2022</w:t>
             </w:r>
           </w:p>
           <w:p>
@@ -6501,7 +6551,107 @@
                 <w:sz w:val="24"/>
                 <w:szCs w:val="24"/>
               </w:rPr>
-              <w:t>06/26/2023</w:t>
+              <w:t>01/12/2023</w:t>
+            </w:r>
+          </w:p>
+          <w:p>
+            <w:pPr>
+              <w:pStyle w:val="CovTableText"/>
+              <w:keepNext/>
+              <w:jc w:val="center"/>
+              <w:rPr>
+                <w:rFonts w:asciiTheme="minorHAnsi" w:hAnsiTheme="minorHAnsi" w:cstheme="minorBidi"/>
+                <w:sz w:val="24"/>
+                <w:szCs w:val="24"/>
+              </w:rPr>
+            </w:pPr>
+            <w:r>
+              <w:rPr>
+                <w:rFonts w:asciiTheme="minorHAnsi" w:hAnsiTheme="minorHAnsi" w:cstheme="minorBidi"/>
+                <w:sz w:val="24"/>
+                <w:szCs w:val="24"/>
+              </w:rPr>
+              <w:t>03/02/2023</w:t>
+            </w:r>
+          </w:p>
+          <w:p>
+            <w:pPr>
+              <w:pStyle w:val="CovTableText"/>
+              <w:keepNext/>
+              <w:jc w:val="center"/>
+              <w:rPr>
+                <w:rFonts w:asciiTheme="minorHAnsi" w:hAnsiTheme="minorHAnsi" w:cstheme="minorBidi"/>
+                <w:sz w:val="24"/>
+                <w:szCs w:val="24"/>
+              </w:rPr>
+            </w:pPr>
+            <w:r>
+              <w:rPr>
+                <w:rFonts w:asciiTheme="minorHAnsi" w:hAnsiTheme="minorHAnsi" w:cstheme="minorBidi"/>
+                <w:sz w:val="24"/>
+                <w:szCs w:val="24"/>
+              </w:rPr>
+              <w:t>03/13/2023</w:t>
+            </w:r>
+          </w:p>
+          <w:p>
+            <w:pPr>
+              <w:pStyle w:val="CovTableText"/>
+              <w:keepNext/>
+              <w:jc w:val="center"/>
+              <w:rPr>
+                <w:rFonts w:asciiTheme="minorHAnsi" w:hAnsiTheme="minorHAnsi" w:cstheme="minorBidi"/>
+                <w:sz w:val="24"/>
+                <w:szCs w:val="24"/>
+              </w:rPr>
+            </w:pPr>
+            <w:r>
+              <w:rPr>
+                <w:rFonts w:asciiTheme="minorHAnsi" w:hAnsiTheme="minorHAnsi" w:cstheme="minorBidi"/>
+                <w:sz w:val="24"/>
+                <w:szCs w:val="24"/>
+              </w:rPr>
+              <w:t>05/21/2023</w:t>
+            </w:r>
+          </w:p>
+          <w:p>
+            <w:pPr>
+              <w:pStyle w:val="CovTableText"/>
+              <w:keepNext/>
+              <w:jc w:val="center"/>
+              <w:rPr>
+                <w:rFonts w:asciiTheme="minorHAnsi" w:hAnsiTheme="minorHAnsi" w:cstheme="minorBidi"/>
+                <w:sz w:val="24"/>
+                <w:szCs w:val="24"/>
+              </w:rPr>
+            </w:pPr>
+            <w:r>
+              <w:rPr>
+                <w:rFonts w:asciiTheme="minorHAnsi" w:hAnsiTheme="minorHAnsi" w:cstheme="minorBidi"/>
+                <w:sz w:val="24"/>
+                <w:szCs w:val="24"/>
+              </w:rPr>
+              <w:t>05/25/2023</w:t>
+            </w:r>
+          </w:p>
+          <w:p>
+            <w:pPr>
+              <w:pStyle w:val="CovTableText"/>
+              <w:keepNext/>
+              <w:jc w:val="center"/>
+              <w:rPr>
+                <w:rFonts w:asciiTheme="minorHAnsi" w:hAnsiTheme="minorHAnsi" w:cstheme="minorBidi"/>
+                <w:sz w:val="24"/>
+                <w:szCs w:val="24"/>
+              </w:rPr>
+            </w:pPr>
+            <w:r>
+              <w:rPr>
+                <w:rFonts w:asciiTheme="minorHAnsi" w:hAnsiTheme="minorHAnsi" w:cstheme="minorBidi"/>
+                <w:sz w:val="24"/>
+                <w:szCs w:val="24"/>
+              </w:rPr>
+              <w:t>06/12/2023</w:t>
             </w:r>
           </w:p>
         </w:tc>
@@ -6534,7 +6684,7 @@
                 <w:b/>
                 <w:bCs/>
               </w:rPr>
-              <w:t>Testing</w:t>
+              <w:t>Implementation</w:t>
             </w:r>
           </w:p>
           <w:p>
@@ -6546,13 +6696,19 @@
                 <w:numId w:val="24"/>
               </w:numPr>
               <w:tabs>
+                <w:tab w:val="clear" w:pos="4680"/>
+                <w:tab w:val="clear" w:pos="9360"/>
                 <w:tab w:val="left" w:pos="360"/>
               </w:tabs>
               <w:spacing w:before="60" w:after="60" w:line="259" w:lineRule="auto"/>
               <w:jc w:val="both"/>
+              <w:rPr>
+                <w:b/>
+                <w:bCs/>
+              </w:rPr>
             </w:pPr>
             <w:r>
-              <w:t>Unit Testing for Release 1</w:t>
+              <w:t>Midterm Presentation (Sprint 10)</w:t>
             </w:r>
           </w:p>
           <w:p>
@@ -6564,103 +6720,19 @@
                 <w:numId w:val="24"/>
               </w:numPr>
               <w:tabs>
+                <w:tab w:val="clear" w:pos="4680"/>
+                <w:tab w:val="clear" w:pos="9360"/>
                 <w:tab w:val="left" w:pos="360"/>
               </w:tabs>
               <w:spacing w:before="60" w:after="60" w:line="259" w:lineRule="auto"/>
               <w:jc w:val="both"/>
+              <w:rPr>
+                <w:b/>
+                <w:bCs/>
+              </w:rPr>
             </w:pPr>
             <w:r>
-              <w:t>Unit Testing for Release 2</w:t>
-            </w:r>
-          </w:p>
-          <w:p>
-            <w:pPr>
-              <w:pStyle w:val="Header"/>
-              <w:keepNext/>
-              <w:numPr>
-                <w:ilvl w:val="0"/>
-                <w:numId w:val="24"/>
-              </w:numPr>
-              <w:tabs>
-                <w:tab w:val="left" w:pos="360"/>
-              </w:tabs>
-              <w:spacing w:before="60" w:after="60" w:line="259" w:lineRule="auto"/>
-              <w:jc w:val="both"/>
-            </w:pPr>
-            <w:r>
-              <w:t>Unit Testing for Release 3</w:t>
-            </w:r>
-          </w:p>
-          <w:p>
-            <w:pPr>
-              <w:pStyle w:val="Header"/>
-              <w:keepNext/>
-              <w:numPr>
-                <w:ilvl w:val="0"/>
-                <w:numId w:val="24"/>
-              </w:numPr>
-              <w:tabs>
-                <w:tab w:val="left" w:pos="360"/>
-              </w:tabs>
-              <w:spacing w:before="60" w:after="60" w:line="259" w:lineRule="auto"/>
-              <w:jc w:val="both"/>
-            </w:pPr>
-            <w:r>
-              <w:t>Users Acceptance Test (Test Case)</w:t>
-            </w:r>
-          </w:p>
-          <w:p>
-            <w:pPr>
-              <w:pStyle w:val="Header"/>
-              <w:keepNext/>
-              <w:numPr>
-                <w:ilvl w:val="0"/>
-                <w:numId w:val="24"/>
-              </w:numPr>
-              <w:tabs>
-                <w:tab w:val="left" w:pos="360"/>
-              </w:tabs>
-              <w:spacing w:before="60" w:after="60" w:line="259" w:lineRule="auto"/>
-              <w:jc w:val="both"/>
-            </w:pPr>
-            <w:r>
-              <w:t>Security Testing</w:t>
-            </w:r>
-          </w:p>
-          <w:p>
-            <w:pPr>
-              <w:pStyle w:val="Header"/>
-              <w:keepNext/>
-              <w:numPr>
-                <w:ilvl w:val="0"/>
-                <w:numId w:val="24"/>
-              </w:numPr>
-              <w:tabs>
-                <w:tab w:val="left" w:pos="360"/>
-              </w:tabs>
-              <w:spacing w:before="60" w:after="60" w:line="259" w:lineRule="auto"/>
-              <w:jc w:val="both"/>
-            </w:pPr>
-            <w:r>
-              <w:t>Functional Testing</w:t>
-            </w:r>
-          </w:p>
-          <w:p>
-            <w:pPr>
-              <w:pStyle w:val="Header"/>
-              <w:keepNext/>
-              <w:numPr>
-                <w:ilvl w:val="0"/>
-                <w:numId w:val="24"/>
-              </w:numPr>
-              <w:tabs>
-                <w:tab w:val="left" w:pos="360"/>
-              </w:tabs>
-              <w:spacing w:before="60" w:after="60" w:line="259" w:lineRule="auto"/>
-              <w:jc w:val="both"/>
-            </w:pPr>
-            <w:r>
-              <w:t>Verified use cases with the client (Sprint 12)</w:t>
+              <w:t>Final Presentation (Sprint 11)</w:t>
             </w:r>
           </w:p>
         </w:tc>
@@ -6701,7 +6773,47 @@
                 <w:sz w:val="24"/>
                 <w:szCs w:val="24"/>
               </w:rPr>
-              <w:t>11/03/2022</w:t>
+              <w:t>0</w:t>
+            </w:r>
+            <w:r>
+              <w:rPr>
+                <w:rFonts w:asciiTheme="minorHAnsi" w:hAnsiTheme="minorHAnsi" w:cstheme="minorBidi"/>
+                <w:sz w:val="24"/>
+                <w:szCs w:val="24"/>
+              </w:rPr>
+              <w:t>5</w:t>
+            </w:r>
+            <w:r>
+              <w:rPr>
+                <w:rFonts w:asciiTheme="minorHAnsi" w:hAnsiTheme="minorHAnsi" w:cstheme="minorBidi"/>
+                <w:sz w:val="24"/>
+                <w:szCs w:val="24"/>
+              </w:rPr>
+              <w:t>/</w:t>
+            </w:r>
+            <w:r>
+              <w:rPr>
+                <w:rFonts w:asciiTheme="minorHAnsi" w:hAnsiTheme="minorHAnsi" w:cstheme="minorBidi"/>
+                <w:sz w:val="24"/>
+                <w:szCs w:val="24"/>
+              </w:rPr>
+              <w:t>0</w:t>
+            </w:r>
+            <w:r>
+              <w:rPr>
+                <w:rFonts w:asciiTheme="minorHAnsi" w:hAnsiTheme="minorHAnsi" w:cstheme="minorBidi"/>
+                <w:sz w:val="24"/>
+                <w:szCs w:val="24"/>
+              </w:rPr>
+              <w:t>4/</w:t>
+            </w:r>
+            <w:r>
+              <w:rPr>
+                <w:rFonts w:asciiTheme="minorHAnsi" w:hAnsiTheme="minorHAnsi" w:cstheme="minorBidi"/>
+                <w:sz w:val="24"/>
+                <w:szCs w:val="24"/>
+              </w:rPr>
+              <w:t>2023</w:t>
             </w:r>
           </w:p>
           <w:p>
@@ -6721,107 +6833,7 @@
                 <w:sz w:val="24"/>
                 <w:szCs w:val="24"/>
               </w:rPr>
-              <w:t>01/12/2023</w:t>
-            </w:r>
-          </w:p>
-          <w:p>
-            <w:pPr>
-              <w:pStyle w:val="CovTableText"/>
-              <w:keepNext/>
-              <w:jc w:val="center"/>
-              <w:rPr>
-                <w:rFonts w:asciiTheme="minorHAnsi" w:hAnsiTheme="minorHAnsi" w:cstheme="minorBidi"/>
-                <w:sz w:val="24"/>
-                <w:szCs w:val="24"/>
-              </w:rPr>
-            </w:pPr>
-            <w:r>
-              <w:rPr>
-                <w:rFonts w:asciiTheme="minorHAnsi" w:hAnsiTheme="minorHAnsi" w:cstheme="minorBidi"/>
-                <w:sz w:val="24"/>
-                <w:szCs w:val="24"/>
-              </w:rPr>
-              <w:t>03/02/2023</w:t>
-            </w:r>
-          </w:p>
-          <w:p>
-            <w:pPr>
-              <w:pStyle w:val="CovTableText"/>
-              <w:keepNext/>
-              <w:jc w:val="center"/>
-              <w:rPr>
-                <w:rFonts w:asciiTheme="minorHAnsi" w:hAnsiTheme="minorHAnsi" w:cstheme="minorBidi"/>
-                <w:sz w:val="24"/>
-                <w:szCs w:val="24"/>
-              </w:rPr>
-            </w:pPr>
-            <w:r>
-              <w:rPr>
-                <w:rFonts w:asciiTheme="minorHAnsi" w:hAnsiTheme="minorHAnsi" w:cstheme="minorBidi"/>
-                <w:sz w:val="24"/>
-                <w:szCs w:val="24"/>
-              </w:rPr>
-              <w:t>03/13/2023</w:t>
-            </w:r>
-          </w:p>
-          <w:p>
-            <w:pPr>
-              <w:pStyle w:val="CovTableText"/>
-              <w:keepNext/>
-              <w:jc w:val="center"/>
-              <w:rPr>
-                <w:rFonts w:asciiTheme="minorHAnsi" w:hAnsiTheme="minorHAnsi" w:cstheme="minorBidi"/>
-                <w:sz w:val="24"/>
-                <w:szCs w:val="24"/>
-              </w:rPr>
-            </w:pPr>
-            <w:r>
-              <w:rPr>
-                <w:rFonts w:asciiTheme="minorHAnsi" w:hAnsiTheme="minorHAnsi" w:cstheme="minorBidi"/>
-                <w:sz w:val="24"/>
-                <w:szCs w:val="24"/>
-              </w:rPr>
-              <w:t>05/21/2023</w:t>
-            </w:r>
-          </w:p>
-          <w:p>
-            <w:pPr>
-              <w:pStyle w:val="CovTableText"/>
-              <w:keepNext/>
-              <w:jc w:val="center"/>
-              <w:rPr>
-                <w:rFonts w:asciiTheme="minorHAnsi" w:hAnsiTheme="minorHAnsi" w:cstheme="minorBidi"/>
-                <w:sz w:val="24"/>
-                <w:szCs w:val="24"/>
-              </w:rPr>
-            </w:pPr>
-            <w:r>
-              <w:rPr>
-                <w:rFonts w:asciiTheme="minorHAnsi" w:hAnsiTheme="minorHAnsi" w:cstheme="minorBidi"/>
-                <w:sz w:val="24"/>
-                <w:szCs w:val="24"/>
-              </w:rPr>
-              <w:t>05/25/2023</w:t>
-            </w:r>
-          </w:p>
-          <w:p>
-            <w:pPr>
-              <w:pStyle w:val="CovTableText"/>
-              <w:keepNext/>
-              <w:jc w:val="center"/>
-              <w:rPr>
-                <w:rFonts w:asciiTheme="minorHAnsi" w:hAnsiTheme="minorHAnsi" w:cstheme="minorBidi"/>
-                <w:sz w:val="24"/>
-                <w:szCs w:val="24"/>
-              </w:rPr>
-            </w:pPr>
-            <w:r>
-              <w:rPr>
-                <w:rFonts w:asciiTheme="minorHAnsi" w:hAnsiTheme="minorHAnsi" w:cstheme="minorBidi"/>
-                <w:sz w:val="24"/>
-                <w:szCs w:val="24"/>
-              </w:rPr>
-              <w:t>06/12/2023</w:t>
+              <w:t>06/26/2023</w:t>
             </w:r>
           </w:p>
         </w:tc>
@@ -9273,7 +9285,6 @@
           <w:bCs/>
           <w:color w:val="000000" w:themeColor="text1"/>
         </w:rPr>
-        <w:lastRenderedPageBreak/>
         <w:br w:type="page"/>
       </w:r>
     </w:p>
@@ -9295,7 +9306,6 @@
           <w:sz w:val="28"/>
           <w:szCs w:val="28"/>
         </w:rPr>
-        <w:lastRenderedPageBreak/>
         <w:t>Approvals</w:t>
       </w:r>
       <w:bookmarkEnd w:id="42"/>
@@ -12688,6 +12698,18 @@
   </w:num>
   <w:num w:numId="25" w16cid:durableId="487484414">
     <w:abstractNumId w:val="8"/>
+  </w:num>
+  <w:num w:numId="26" w16cid:durableId="1691953748">
+    <w:abstractNumId w:val="13"/>
+    <w:lvlOverride w:ilvl="0"/>
+    <w:lvlOverride w:ilvl="1"/>
+    <w:lvlOverride w:ilvl="2"/>
+    <w:lvlOverride w:ilvl="3"/>
+    <w:lvlOverride w:ilvl="4"/>
+    <w:lvlOverride w:ilvl="5"/>
+    <w:lvlOverride w:ilvl="6"/>
+    <w:lvlOverride w:ilvl="7"/>
+    <w:lvlOverride w:ilvl="8"/>
   </w:num>
 </w:numbering>
 </file>
@@ -15511,30 +15533,6 @@
 </file>
 
 <file path=customXml/item1.xml><?xml version="1.0" encoding="utf-8"?>
-<p:properties xmlns:p="http://schemas.microsoft.com/office/2006/metadata/properties" xmlns:xsi="http://www.w3.org/2001/XMLSchema-instance" xmlns:pc="http://schemas.microsoft.com/office/infopath/2007/PartnerControls">
-  <documentManagement>
-    <TaxCatchAll xmlns="0d803109-e11b-45d4-a4e8-5bf0740163af" xsi:nil="true"/>
-    <lcf76f155ced4ddcb4097134ff3c332f xmlns="31aac78f-6ed8-4134-ac7e-47c186d487c3">
-      <Terms xmlns="http://schemas.microsoft.com/office/infopath/2007/PartnerControls"/>
-    </lcf76f155ced4ddcb4097134ff3c332f>
-  </documentManagement>
-</p:properties>
-</file>
-
-<file path=customXml/item2.xml><?xml version="1.0" encoding="utf-8"?>
-<?mso-contentType ?>
-<FormTemplates xmlns="http://schemas.microsoft.com/sharepoint/v3/contenttype/forms">
-  <Display>DocumentLibraryForm</Display>
-  <Edit>DocumentLibraryForm</Edit>
-  <New>DocumentLibraryForm</New>
-</FormTemplates>
-</file>
-
-<file path=customXml/item3.xml><?xml version="1.0" encoding="utf-8"?>
-<b:Sources xmlns:b="http://schemas.openxmlformats.org/officeDocument/2006/bibliography" xmlns="http://schemas.openxmlformats.org/officeDocument/2006/bibliography" SelectedStyle="\APASixthEditionOfficeOnline.xsl" StyleName="APA" Version="6"/>
-</file>
-
-<file path=customXml/item4.xml><?xml version="1.0" encoding="utf-8"?>
 <ct:contentTypeSchema xmlns:ct="http://schemas.microsoft.com/office/2006/metadata/contentType" xmlns:ma="http://schemas.microsoft.com/office/2006/metadata/properties/metaAttributes" ct:_="" ma:_="" ma:contentTypeName="Document" ma:contentTypeID="0x01010078E5C03F786D684AB79627F2BAF5AB3A" ma:contentTypeVersion="12" ma:contentTypeDescription="Create a new document." ma:contentTypeScope="" ma:versionID="6753d19c26ced2570449d2cfe2fd38cd">
   <xsd:schema xmlns:xsd="http://www.w3.org/2001/XMLSchema" xmlns:xs="http://www.w3.org/2001/XMLSchema" xmlns:p="http://schemas.microsoft.com/office/2006/metadata/properties" xmlns:ns2="31aac78f-6ed8-4134-ac7e-47c186d487c3" xmlns:ns3="0d803109-e11b-45d4-a4e8-5bf0740163af" targetNamespace="http://schemas.microsoft.com/office/2006/metadata/properties" ma:root="true" ma:fieldsID="59531f12ec9f3761682ad3919ac9365f" ns2:_="" ns3:_="">
     <xsd:import namespace="31aac78f-6ed8-4134-ac7e-47c186d487c3"/>
@@ -15751,34 +15749,31 @@
 </ct:contentTypeSchema>
 </file>
 
-<file path=customXml/itemProps1.xml><?xml version="1.0" encoding="utf-8"?>
-<ds:datastoreItem xmlns:ds="http://schemas.openxmlformats.org/officeDocument/2006/customXml" ds:itemID="{F9B57E0D-55EA-4AA7-A443-69285B7D6852}">
-  <ds:schemaRefs>
-    <ds:schemaRef ds:uri="http://schemas.microsoft.com/office/2006/metadata/properties"/>
-    <ds:schemaRef ds:uri="http://schemas.microsoft.com/office/infopath/2007/PartnerControls"/>
-    <ds:schemaRef ds:uri="0d803109-e11b-45d4-a4e8-5bf0740163af"/>
-    <ds:schemaRef ds:uri="31aac78f-6ed8-4134-ac7e-47c186d487c3"/>
-  </ds:schemaRefs>
-</ds:datastoreItem>
+<file path=customXml/item2.xml><?xml version="1.0" encoding="utf-8"?>
+<b:Sources xmlns:b="http://schemas.openxmlformats.org/officeDocument/2006/bibliography" xmlns="http://schemas.openxmlformats.org/officeDocument/2006/bibliography" SelectedStyle="\APASixthEditionOfficeOnline.xsl" StyleName="APA" Version="6"/>
 </file>
 
-<file path=customXml/itemProps2.xml><?xml version="1.0" encoding="utf-8"?>
-<ds:datastoreItem xmlns:ds="http://schemas.openxmlformats.org/officeDocument/2006/customXml" ds:itemID="{32E5D327-F0E1-432A-AC33-456E33AC0C15}">
-  <ds:schemaRefs>
-    <ds:schemaRef ds:uri="http://schemas.microsoft.com/sharepoint/v3/contenttype/forms"/>
-  </ds:schemaRefs>
-</ds:datastoreItem>
+<file path=customXml/item3.xml><?xml version="1.0" encoding="utf-8"?>
+<?mso-contentType ?>
+<FormTemplates xmlns="http://schemas.microsoft.com/sharepoint/v3/contenttype/forms">
+  <Display>DocumentLibraryForm</Display>
+  <Edit>DocumentLibraryForm</Edit>
+  <New>DocumentLibraryForm</New>
+</FormTemplates>
 </file>
 
-<file path=customXml/itemProps3.xml><?xml version="1.0" encoding="utf-8"?>
-<ds:datastoreItem xmlns:ds="http://schemas.openxmlformats.org/officeDocument/2006/customXml" ds:itemID="{A7109861-4BE9-4774-BFB8-C73133D1BFF9}">
-  <ds:schemaRefs>
-    <ds:schemaRef ds:uri="http://schemas.openxmlformats.org/officeDocument/2006/bibliography"/>
-  </ds:schemaRefs>
-</ds:datastoreItem>
+<file path=customXml/item4.xml><?xml version="1.0" encoding="utf-8"?>
+<p:properties xmlns:p="http://schemas.microsoft.com/office/2006/metadata/properties" xmlns:xsi="http://www.w3.org/2001/XMLSchema-instance" xmlns:pc="http://schemas.microsoft.com/office/infopath/2007/PartnerControls">
+  <documentManagement>
+    <TaxCatchAll xmlns="0d803109-e11b-45d4-a4e8-5bf0740163af" xsi:nil="true"/>
+    <lcf76f155ced4ddcb4097134ff3c332f xmlns="31aac78f-6ed8-4134-ac7e-47c186d487c3">
+      <Terms xmlns="http://schemas.microsoft.com/office/infopath/2007/PartnerControls"/>
+    </lcf76f155ced4ddcb4097134ff3c332f>
+  </documentManagement>
+</p:properties>
 </file>
 
-<file path=customXml/itemProps4.xml><?xml version="1.0" encoding="utf-8"?>
+<file path=customXml/itemProps1.xml><?xml version="1.0" encoding="utf-8"?>
 <ds:datastoreItem xmlns:ds="http://schemas.openxmlformats.org/officeDocument/2006/customXml" ds:itemID="{E80018F4-BFB7-46A0-A8AE-D94BDA2FCBA7}">
   <ds:schemaRefs>
     <ds:schemaRef ds:uri="http://schemas.microsoft.com/office/2006/metadata/contentType"/>
@@ -15795,4 +15790,31 @@
     <ds:schemaRef ds:uri="http://schemas.microsoft.com/internal/obd"/>
   </ds:schemaRefs>
 </ds:datastoreItem>
+</file>
+
+<file path=customXml/itemProps2.xml><?xml version="1.0" encoding="utf-8"?>
+<ds:datastoreItem xmlns:ds="http://schemas.openxmlformats.org/officeDocument/2006/customXml" ds:itemID="{A7109861-4BE9-4774-BFB8-C73133D1BFF9}">
+  <ds:schemaRefs>
+    <ds:schemaRef ds:uri="http://schemas.openxmlformats.org/officeDocument/2006/bibliography"/>
+  </ds:schemaRefs>
+</ds:datastoreItem>
+</file>
+
+<file path=customXml/itemProps3.xml><?xml version="1.0" encoding="utf-8"?>
+<ds:datastoreItem xmlns:ds="http://schemas.openxmlformats.org/officeDocument/2006/customXml" ds:itemID="{32E5D327-F0E1-432A-AC33-456E33AC0C15}">
+  <ds:schemaRefs>
+    <ds:schemaRef ds:uri="http://schemas.microsoft.com/sharepoint/v3/contenttype/forms"/>
+  </ds:schemaRefs>
+</ds:datastoreItem>
+</file>
+
+<file path=customXml/itemProps4.xml><?xml version="1.0" encoding="utf-8"?>
+<ds:datastoreItem xmlns:ds="http://schemas.openxmlformats.org/officeDocument/2006/customXml" ds:itemID="{F9B57E0D-55EA-4AA7-A443-69285B7D6852}">
+  <ds:schemaRefs>
+    <ds:schemaRef ds:uri="http://schemas.microsoft.com/office/2006/metadata/properties"/>
+    <ds:schemaRef ds:uri="http://schemas.microsoft.com/office/infopath/2007/PartnerControls"/>
+    <ds:schemaRef ds:uri="0d803109-e11b-45d4-a4e8-5bf0740163af"/>
+    <ds:schemaRef ds:uri="31aac78f-6ed8-4134-ac7e-47c186d487c3"/>
+  </ds:schemaRefs>
+</ds:datastoreItem>
 </file>
</xml_diff>